<commit_message>
All codes added, verify
</commit_message>
<xml_diff>
--- a/Pakistan Super League Analysis.docx
+++ b/Pakistan Super League Analysis.docx
@@ -11029,19 +11029,13 @@
         <w:pStyle w:val="Heading3"/>
       </w:pPr>
       <w:r>
-        <w:t>Teams with most</w:t>
-      </w:r>
-      <w:r>
-        <w:t xml:space="preserve"> </w:t>
+        <w:t xml:space="preserve">Teams with most </w:t>
       </w:r>
       <w:r>
         <w:t xml:space="preserve">wins </w:t>
       </w:r>
       <w:r>
-        <w:t>in current</w:t>
-      </w:r>
-      <w:r>
-        <w:t xml:space="preserve"> season:</w:t>
+        <w:t>in current season:</w:t>
       </w:r>
     </w:p>
     <w:p>
@@ -25112,27 +25106,4308 @@
         <w:t>Binomial:</w:t>
       </w:r>
     </w:p>
+    <w:p>
+      <w:pPr>
+        <w:pStyle w:val="Heading3"/>
+      </w:pPr>
+      <w:r>
+        <w:t>…:</w:t>
+      </w:r>
+    </w:p>
+    <w:p>
+      <w:pPr>
+        <w:spacing w:line="240" w:lineRule="auto"/>
+        <w:rPr>
+          <w:sz w:val="18"/>
+          <w:szCs w:val="18"/>
+        </w:rPr>
+      </w:pPr>
+      <w:r>
+        <w:rPr>
+          <w:sz w:val="18"/>
+          <w:szCs w:val="18"/>
+        </w:rPr>
+        <w:t>import pandas as pd</w:t>
+      </w:r>
+    </w:p>
+    <w:p>
+      <w:pPr>
+        <w:spacing w:line="240" w:lineRule="auto"/>
+        <w:rPr>
+          <w:sz w:val="18"/>
+          <w:szCs w:val="18"/>
+        </w:rPr>
+      </w:pPr>
+    </w:p>
+    <w:p>
+      <w:pPr>
+        <w:spacing w:line="240" w:lineRule="auto"/>
+        <w:rPr>
+          <w:sz w:val="18"/>
+          <w:szCs w:val="18"/>
+        </w:rPr>
+      </w:pPr>
+      <w:r>
+        <w:rPr>
+          <w:sz w:val="18"/>
+          <w:szCs w:val="18"/>
+        </w:rPr>
+        <w:t xml:space="preserve">import </w:t>
+      </w:r>
+      <w:proofErr w:type="spellStart"/>
+      <w:r>
+        <w:rPr>
+          <w:sz w:val="18"/>
+          <w:szCs w:val="18"/>
+        </w:rPr>
+        <w:t>numpy</w:t>
+      </w:r>
+      <w:proofErr w:type="spellEnd"/>
+      <w:r>
+        <w:rPr>
+          <w:sz w:val="18"/>
+          <w:szCs w:val="18"/>
+        </w:rPr>
+        <w:t xml:space="preserve"> as np  </w:t>
+      </w:r>
+    </w:p>
+    <w:p>
+      <w:pPr>
+        <w:spacing w:line="240" w:lineRule="auto"/>
+        <w:rPr>
+          <w:sz w:val="18"/>
+          <w:szCs w:val="18"/>
+        </w:rPr>
+      </w:pPr>
+      <w:r>
+        <w:rPr>
+          <w:sz w:val="18"/>
+          <w:szCs w:val="18"/>
+        </w:rPr>
+        <w:t xml:space="preserve">import </w:t>
+      </w:r>
+      <w:proofErr w:type="spellStart"/>
+      <w:r>
+        <w:rPr>
+          <w:sz w:val="18"/>
+          <w:szCs w:val="18"/>
+        </w:rPr>
+        <w:t>matplotlib.pyplot</w:t>
+      </w:r>
+      <w:proofErr w:type="spellEnd"/>
+      <w:r>
+        <w:rPr>
+          <w:sz w:val="18"/>
+          <w:szCs w:val="18"/>
+        </w:rPr>
+        <w:t xml:space="preserve"> as </w:t>
+      </w:r>
+      <w:proofErr w:type="spellStart"/>
+      <w:r>
+        <w:rPr>
+          <w:sz w:val="18"/>
+          <w:szCs w:val="18"/>
+        </w:rPr>
+        <w:t>plt</w:t>
+      </w:r>
+      <w:proofErr w:type="spellEnd"/>
+      <w:r>
+        <w:rPr>
+          <w:sz w:val="18"/>
+          <w:szCs w:val="18"/>
+        </w:rPr>
+        <w:t xml:space="preserve">  </w:t>
+      </w:r>
+    </w:p>
+    <w:p>
+      <w:pPr>
+        <w:spacing w:line="240" w:lineRule="auto"/>
+        <w:rPr>
+          <w:sz w:val="18"/>
+          <w:szCs w:val="18"/>
+        </w:rPr>
+      </w:pPr>
+      <w:r>
+        <w:rPr>
+          <w:sz w:val="18"/>
+          <w:szCs w:val="18"/>
+        </w:rPr>
+        <w:t xml:space="preserve">from </w:t>
+      </w:r>
+      <w:proofErr w:type="spellStart"/>
+      <w:r>
+        <w:rPr>
+          <w:sz w:val="18"/>
+          <w:szCs w:val="18"/>
+        </w:rPr>
+        <w:t>scipy.stats</w:t>
+      </w:r>
+      <w:proofErr w:type="spellEnd"/>
+      <w:r>
+        <w:rPr>
+          <w:sz w:val="18"/>
+          <w:szCs w:val="18"/>
+        </w:rPr>
+        <w:t xml:space="preserve"> import </w:t>
+      </w:r>
+      <w:proofErr w:type="spellStart"/>
+      <w:r>
+        <w:rPr>
+          <w:sz w:val="18"/>
+          <w:szCs w:val="18"/>
+        </w:rPr>
+        <w:t>binom</w:t>
+      </w:r>
+      <w:proofErr w:type="spellEnd"/>
+      <w:r>
+        <w:rPr>
+          <w:sz w:val="18"/>
+          <w:szCs w:val="18"/>
+        </w:rPr>
+        <w:t xml:space="preserve">  </w:t>
+      </w:r>
+    </w:p>
+    <w:p>
+      <w:pPr>
+        <w:spacing w:line="240" w:lineRule="auto"/>
+        <w:rPr>
+          <w:sz w:val="18"/>
+          <w:szCs w:val="18"/>
+        </w:rPr>
+      </w:pPr>
+      <w:r>
+        <w:rPr>
+          <w:sz w:val="18"/>
+          <w:szCs w:val="18"/>
+        </w:rPr>
+        <w:t xml:space="preserve"># Read the CSV file into a </w:t>
+      </w:r>
+      <w:proofErr w:type="spellStart"/>
+      <w:r>
+        <w:rPr>
+          <w:sz w:val="18"/>
+          <w:szCs w:val="18"/>
+        </w:rPr>
+        <w:t>DataFrame</w:t>
+      </w:r>
+      <w:proofErr w:type="spellEnd"/>
+    </w:p>
+    <w:p>
+      <w:pPr>
+        <w:spacing w:line="240" w:lineRule="auto"/>
+        <w:rPr>
+          <w:sz w:val="18"/>
+          <w:szCs w:val="18"/>
+        </w:rPr>
+      </w:pPr>
+      <w:r>
+        <w:rPr>
+          <w:sz w:val="18"/>
+          <w:szCs w:val="18"/>
+        </w:rPr>
+        <w:t xml:space="preserve">df = </w:t>
+      </w:r>
+      <w:proofErr w:type="spellStart"/>
+      <w:r>
+        <w:rPr>
+          <w:sz w:val="18"/>
+          <w:szCs w:val="18"/>
+        </w:rPr>
+        <w:t>pd.read_csv</w:t>
+      </w:r>
+      <w:proofErr w:type="spellEnd"/>
+      <w:r>
+        <w:rPr>
+          <w:sz w:val="18"/>
+          <w:szCs w:val="18"/>
+        </w:rPr>
+        <w:t>("PSL.csv")</w:t>
+      </w:r>
+    </w:p>
+    <w:p>
+      <w:pPr>
+        <w:spacing w:line="240" w:lineRule="auto"/>
+        <w:rPr>
+          <w:sz w:val="18"/>
+          <w:szCs w:val="18"/>
+        </w:rPr>
+      </w:pPr>
+    </w:p>
+    <w:p>
+      <w:pPr>
+        <w:spacing w:line="240" w:lineRule="auto"/>
+        <w:rPr>
+          <w:sz w:val="18"/>
+          <w:szCs w:val="18"/>
+        </w:rPr>
+      </w:pPr>
+      <w:r>
+        <w:rPr>
+          <w:sz w:val="18"/>
+          <w:szCs w:val="18"/>
+        </w:rPr>
+        <w:t># Initialize variables to store the previous winner and toss winner</w:t>
+      </w:r>
+    </w:p>
+    <w:p>
+      <w:pPr>
+        <w:spacing w:line="240" w:lineRule="auto"/>
+        <w:rPr>
+          <w:sz w:val="18"/>
+          <w:szCs w:val="18"/>
+        </w:rPr>
+      </w:pPr>
+      <w:proofErr w:type="spellStart"/>
+      <w:r>
+        <w:rPr>
+          <w:sz w:val="18"/>
+          <w:szCs w:val="18"/>
+        </w:rPr>
+        <w:t>prev_winner</w:t>
+      </w:r>
+      <w:proofErr w:type="spellEnd"/>
+      <w:r>
+        <w:rPr>
+          <w:sz w:val="18"/>
+          <w:szCs w:val="18"/>
+        </w:rPr>
+        <w:t xml:space="preserve"> = None</w:t>
+      </w:r>
+    </w:p>
+    <w:p>
+      <w:pPr>
+        <w:spacing w:line="240" w:lineRule="auto"/>
+        <w:rPr>
+          <w:sz w:val="18"/>
+          <w:szCs w:val="18"/>
+        </w:rPr>
+      </w:pPr>
+      <w:proofErr w:type="spellStart"/>
+      <w:r>
+        <w:rPr>
+          <w:sz w:val="18"/>
+          <w:szCs w:val="18"/>
+        </w:rPr>
+        <w:t>prev_toss_winner</w:t>
+      </w:r>
+      <w:proofErr w:type="spellEnd"/>
+      <w:r>
+        <w:rPr>
+          <w:sz w:val="18"/>
+          <w:szCs w:val="18"/>
+        </w:rPr>
+        <w:t xml:space="preserve"> = None</w:t>
+      </w:r>
+    </w:p>
+    <w:p>
+      <w:pPr>
+        <w:spacing w:line="240" w:lineRule="auto"/>
+        <w:rPr>
+          <w:sz w:val="18"/>
+          <w:szCs w:val="18"/>
+        </w:rPr>
+      </w:pPr>
+      <w:proofErr w:type="spellStart"/>
+      <w:r>
+        <w:rPr>
+          <w:sz w:val="18"/>
+          <w:szCs w:val="18"/>
+        </w:rPr>
+        <w:t>prev_eventmatchnumber</w:t>
+      </w:r>
+      <w:proofErr w:type="spellEnd"/>
+      <w:r>
+        <w:rPr>
+          <w:sz w:val="18"/>
+          <w:szCs w:val="18"/>
+        </w:rPr>
+        <w:t>=None</w:t>
+      </w:r>
+    </w:p>
+    <w:p>
+      <w:pPr>
+        <w:spacing w:line="240" w:lineRule="auto"/>
+        <w:rPr>
+          <w:sz w:val="18"/>
+          <w:szCs w:val="18"/>
+        </w:rPr>
+      </w:pPr>
+    </w:p>
+    <w:p>
+      <w:pPr>
+        <w:spacing w:line="240" w:lineRule="auto"/>
+        <w:rPr>
+          <w:sz w:val="18"/>
+          <w:szCs w:val="18"/>
+        </w:rPr>
+      </w:pPr>
+      <w:proofErr w:type="spellStart"/>
+      <w:r>
+        <w:rPr>
+          <w:sz w:val="18"/>
+          <w:szCs w:val="18"/>
+        </w:rPr>
+        <w:t>same_toss_and_winner_count</w:t>
+      </w:r>
+      <w:proofErr w:type="spellEnd"/>
+      <w:r>
+        <w:rPr>
+          <w:sz w:val="18"/>
+          <w:szCs w:val="18"/>
+        </w:rPr>
+        <w:t xml:space="preserve"> = 0</w:t>
+      </w:r>
+    </w:p>
+    <w:p>
+      <w:pPr>
+        <w:spacing w:line="240" w:lineRule="auto"/>
+        <w:rPr>
+          <w:sz w:val="18"/>
+          <w:szCs w:val="18"/>
+        </w:rPr>
+      </w:pPr>
+      <w:proofErr w:type="spellStart"/>
+      <w:r>
+        <w:rPr>
+          <w:sz w:val="18"/>
+          <w:szCs w:val="18"/>
+        </w:rPr>
+        <w:t>match_count</w:t>
+      </w:r>
+      <w:proofErr w:type="spellEnd"/>
+      <w:r>
+        <w:rPr>
+          <w:sz w:val="18"/>
+          <w:szCs w:val="18"/>
+        </w:rPr>
+        <w:t>=0</w:t>
+      </w:r>
+    </w:p>
+    <w:p>
+      <w:pPr>
+        <w:spacing w:line="240" w:lineRule="auto"/>
+        <w:rPr>
+          <w:sz w:val="18"/>
+          <w:szCs w:val="18"/>
+        </w:rPr>
+      </w:pPr>
+    </w:p>
+    <w:p>
+      <w:pPr>
+        <w:spacing w:line="240" w:lineRule="auto"/>
+        <w:rPr>
+          <w:sz w:val="18"/>
+          <w:szCs w:val="18"/>
+        </w:rPr>
+      </w:pPr>
+      <w:r>
+        <w:rPr>
+          <w:sz w:val="18"/>
+          <w:szCs w:val="18"/>
+        </w:rPr>
+        <w:t xml:space="preserve">for index, row in </w:t>
+      </w:r>
+      <w:proofErr w:type="spellStart"/>
+      <w:r>
+        <w:rPr>
+          <w:sz w:val="18"/>
+          <w:szCs w:val="18"/>
+        </w:rPr>
+        <w:t>df.iterrows</w:t>
+      </w:r>
+      <w:proofErr w:type="spellEnd"/>
+      <w:r>
+        <w:rPr>
+          <w:sz w:val="18"/>
+          <w:szCs w:val="18"/>
+        </w:rPr>
+        <w:t>():</w:t>
+      </w:r>
+    </w:p>
+    <w:p>
+      <w:pPr>
+        <w:spacing w:line="240" w:lineRule="auto"/>
+        <w:rPr>
+          <w:sz w:val="18"/>
+          <w:szCs w:val="18"/>
+        </w:rPr>
+      </w:pPr>
+      <w:r>
+        <w:rPr>
+          <w:sz w:val="18"/>
+          <w:szCs w:val="18"/>
+        </w:rPr>
+        <w:t xml:space="preserve">    </w:t>
+      </w:r>
+      <w:proofErr w:type="spellStart"/>
+      <w:r>
+        <w:rPr>
+          <w:sz w:val="18"/>
+          <w:szCs w:val="18"/>
+        </w:rPr>
+        <w:t>current_winner</w:t>
+      </w:r>
+      <w:proofErr w:type="spellEnd"/>
+      <w:r>
+        <w:rPr>
+          <w:sz w:val="18"/>
+          <w:szCs w:val="18"/>
+        </w:rPr>
+        <w:t xml:space="preserve"> = row['Winner']</w:t>
+      </w:r>
+    </w:p>
+    <w:p>
+      <w:pPr>
+        <w:spacing w:line="240" w:lineRule="auto"/>
+        <w:rPr>
+          <w:sz w:val="18"/>
+          <w:szCs w:val="18"/>
+        </w:rPr>
+      </w:pPr>
+      <w:r>
+        <w:rPr>
+          <w:sz w:val="18"/>
+          <w:szCs w:val="18"/>
+        </w:rPr>
+        <w:t xml:space="preserve">    </w:t>
+      </w:r>
+      <w:proofErr w:type="spellStart"/>
+      <w:r>
+        <w:rPr>
+          <w:sz w:val="18"/>
+          <w:szCs w:val="18"/>
+        </w:rPr>
+        <w:t>current_toss_winner</w:t>
+      </w:r>
+      <w:proofErr w:type="spellEnd"/>
+      <w:r>
+        <w:rPr>
+          <w:sz w:val="18"/>
+          <w:szCs w:val="18"/>
+        </w:rPr>
+        <w:t xml:space="preserve"> = row['Toss Winner']</w:t>
+      </w:r>
+    </w:p>
+    <w:p>
+      <w:pPr>
+        <w:spacing w:line="240" w:lineRule="auto"/>
+        <w:rPr>
+          <w:sz w:val="18"/>
+          <w:szCs w:val="18"/>
+        </w:rPr>
+      </w:pPr>
+      <w:r>
+        <w:rPr>
+          <w:sz w:val="18"/>
+          <w:szCs w:val="18"/>
+        </w:rPr>
+        <w:t xml:space="preserve">    </w:t>
+      </w:r>
+    </w:p>
+    <w:p>
+      <w:pPr>
+        <w:spacing w:line="240" w:lineRule="auto"/>
+        <w:rPr>
+          <w:sz w:val="18"/>
+          <w:szCs w:val="18"/>
+        </w:rPr>
+      </w:pPr>
+      <w:r>
+        <w:rPr>
+          <w:sz w:val="18"/>
+          <w:szCs w:val="18"/>
+        </w:rPr>
+        <w:t xml:space="preserve">    if (</w:t>
+      </w:r>
+      <w:proofErr w:type="spellStart"/>
+      <w:r>
+        <w:rPr>
+          <w:sz w:val="18"/>
+          <w:szCs w:val="18"/>
+        </w:rPr>
+        <w:t>current_winner</w:t>
+      </w:r>
+      <w:proofErr w:type="spellEnd"/>
+      <w:r>
+        <w:rPr>
+          <w:sz w:val="18"/>
+          <w:szCs w:val="18"/>
+        </w:rPr>
+        <w:t xml:space="preserve"> != </w:t>
+      </w:r>
+      <w:proofErr w:type="spellStart"/>
+      <w:r>
+        <w:rPr>
+          <w:sz w:val="18"/>
+          <w:szCs w:val="18"/>
+        </w:rPr>
+        <w:t>prev_winner</w:t>
+      </w:r>
+      <w:proofErr w:type="spellEnd"/>
+      <w:r>
+        <w:rPr>
+          <w:sz w:val="18"/>
+          <w:szCs w:val="18"/>
+        </w:rPr>
+        <w:t xml:space="preserve"> or </w:t>
+      </w:r>
+      <w:proofErr w:type="spellStart"/>
+      <w:r>
+        <w:rPr>
+          <w:sz w:val="18"/>
+          <w:szCs w:val="18"/>
+        </w:rPr>
+        <w:t>current_toss_winner</w:t>
+      </w:r>
+      <w:proofErr w:type="spellEnd"/>
+      <w:r>
+        <w:rPr>
+          <w:sz w:val="18"/>
+          <w:szCs w:val="18"/>
+        </w:rPr>
+        <w:t xml:space="preserve"> != </w:t>
+      </w:r>
+      <w:proofErr w:type="spellStart"/>
+      <w:r>
+        <w:rPr>
+          <w:sz w:val="18"/>
+          <w:szCs w:val="18"/>
+        </w:rPr>
+        <w:t>prev_toss_winner</w:t>
+      </w:r>
+      <w:proofErr w:type="spellEnd"/>
+      <w:r>
+        <w:rPr>
+          <w:sz w:val="18"/>
+          <w:szCs w:val="18"/>
+        </w:rPr>
+        <w:t xml:space="preserve">) and </w:t>
+      </w:r>
+      <w:proofErr w:type="spellStart"/>
+      <w:r>
+        <w:rPr>
+          <w:sz w:val="18"/>
+          <w:szCs w:val="18"/>
+        </w:rPr>
+        <w:t>current_winner</w:t>
+      </w:r>
+      <w:proofErr w:type="spellEnd"/>
+      <w:r>
+        <w:rPr>
+          <w:sz w:val="18"/>
+          <w:szCs w:val="18"/>
+        </w:rPr>
+        <w:t xml:space="preserve"> == </w:t>
+      </w:r>
+      <w:proofErr w:type="spellStart"/>
+      <w:r>
+        <w:rPr>
+          <w:sz w:val="18"/>
+          <w:szCs w:val="18"/>
+        </w:rPr>
+        <w:t>current_toss_winner</w:t>
+      </w:r>
+      <w:proofErr w:type="spellEnd"/>
+      <w:r>
+        <w:rPr>
+          <w:sz w:val="18"/>
+          <w:szCs w:val="18"/>
+        </w:rPr>
+        <w:t xml:space="preserve"> :</w:t>
+      </w:r>
+    </w:p>
+    <w:p>
+      <w:pPr>
+        <w:spacing w:line="240" w:lineRule="auto"/>
+        <w:rPr>
+          <w:sz w:val="18"/>
+          <w:szCs w:val="18"/>
+        </w:rPr>
+      </w:pPr>
+      <w:r>
+        <w:rPr>
+          <w:sz w:val="18"/>
+          <w:szCs w:val="18"/>
+        </w:rPr>
+        <w:lastRenderedPageBreak/>
+        <w:t xml:space="preserve">        # Increment the count</w:t>
+      </w:r>
+    </w:p>
+    <w:p>
+      <w:pPr>
+        <w:spacing w:line="240" w:lineRule="auto"/>
+        <w:rPr>
+          <w:sz w:val="18"/>
+          <w:szCs w:val="18"/>
+        </w:rPr>
+      </w:pPr>
+      <w:r>
+        <w:rPr>
+          <w:sz w:val="18"/>
+          <w:szCs w:val="18"/>
+        </w:rPr>
+        <w:t xml:space="preserve">        </w:t>
+      </w:r>
+      <w:proofErr w:type="spellStart"/>
+      <w:r>
+        <w:rPr>
+          <w:sz w:val="18"/>
+          <w:szCs w:val="18"/>
+        </w:rPr>
+        <w:t>same_toss_and_winner_count</w:t>
+      </w:r>
+      <w:proofErr w:type="spellEnd"/>
+      <w:r>
+        <w:rPr>
+          <w:sz w:val="18"/>
+          <w:szCs w:val="18"/>
+        </w:rPr>
+        <w:t xml:space="preserve"> += 1</w:t>
+      </w:r>
+    </w:p>
+    <w:p>
+      <w:pPr>
+        <w:spacing w:line="240" w:lineRule="auto"/>
+        <w:rPr>
+          <w:sz w:val="18"/>
+          <w:szCs w:val="18"/>
+        </w:rPr>
+      </w:pPr>
+      <w:r>
+        <w:rPr>
+          <w:sz w:val="18"/>
+          <w:szCs w:val="18"/>
+        </w:rPr>
+        <w:t xml:space="preserve">    </w:t>
+      </w:r>
+    </w:p>
+    <w:p>
+      <w:pPr>
+        <w:spacing w:line="240" w:lineRule="auto"/>
+        <w:rPr>
+          <w:sz w:val="18"/>
+          <w:szCs w:val="18"/>
+        </w:rPr>
+      </w:pPr>
+      <w:r>
+        <w:rPr>
+          <w:sz w:val="18"/>
+          <w:szCs w:val="18"/>
+        </w:rPr>
+        <w:t xml:space="preserve">    </w:t>
+      </w:r>
+      <w:proofErr w:type="spellStart"/>
+      <w:r>
+        <w:rPr>
+          <w:sz w:val="18"/>
+          <w:szCs w:val="18"/>
+        </w:rPr>
+        <w:t>prev_winner</w:t>
+      </w:r>
+      <w:proofErr w:type="spellEnd"/>
+      <w:r>
+        <w:rPr>
+          <w:sz w:val="18"/>
+          <w:szCs w:val="18"/>
+        </w:rPr>
+        <w:t xml:space="preserve"> = </w:t>
+      </w:r>
+      <w:proofErr w:type="spellStart"/>
+      <w:r>
+        <w:rPr>
+          <w:sz w:val="18"/>
+          <w:szCs w:val="18"/>
+        </w:rPr>
+        <w:t>current_winner</w:t>
+      </w:r>
+      <w:proofErr w:type="spellEnd"/>
+    </w:p>
+    <w:p>
+      <w:pPr>
+        <w:spacing w:line="240" w:lineRule="auto"/>
+        <w:rPr>
+          <w:sz w:val="18"/>
+          <w:szCs w:val="18"/>
+        </w:rPr>
+      </w:pPr>
+      <w:r>
+        <w:rPr>
+          <w:sz w:val="18"/>
+          <w:szCs w:val="18"/>
+        </w:rPr>
+        <w:t xml:space="preserve">    </w:t>
+      </w:r>
+      <w:proofErr w:type="spellStart"/>
+      <w:r>
+        <w:rPr>
+          <w:sz w:val="18"/>
+          <w:szCs w:val="18"/>
+        </w:rPr>
+        <w:t>prev_toss_winner</w:t>
+      </w:r>
+      <w:proofErr w:type="spellEnd"/>
+      <w:r>
+        <w:rPr>
+          <w:sz w:val="18"/>
+          <w:szCs w:val="18"/>
+        </w:rPr>
+        <w:t xml:space="preserve"> = </w:t>
+      </w:r>
+      <w:proofErr w:type="spellStart"/>
+      <w:r>
+        <w:rPr>
+          <w:sz w:val="18"/>
+          <w:szCs w:val="18"/>
+        </w:rPr>
+        <w:t>current_toss_winner</w:t>
+      </w:r>
+      <w:proofErr w:type="spellEnd"/>
+    </w:p>
+    <w:p>
+      <w:pPr>
+        <w:spacing w:line="240" w:lineRule="auto"/>
+        <w:rPr>
+          <w:sz w:val="18"/>
+          <w:szCs w:val="18"/>
+        </w:rPr>
+      </w:pPr>
+    </w:p>
+    <w:p>
+      <w:pPr>
+        <w:spacing w:line="240" w:lineRule="auto"/>
+        <w:rPr>
+          <w:sz w:val="18"/>
+          <w:szCs w:val="18"/>
+        </w:rPr>
+      </w:pPr>
+    </w:p>
+    <w:p>
+      <w:pPr>
+        <w:spacing w:line="240" w:lineRule="auto"/>
+        <w:rPr>
+          <w:sz w:val="18"/>
+          <w:szCs w:val="18"/>
+        </w:rPr>
+      </w:pPr>
+      <w:r>
+        <w:rPr>
+          <w:sz w:val="18"/>
+          <w:szCs w:val="18"/>
+        </w:rPr>
+        <w:t xml:space="preserve">for index, row in </w:t>
+      </w:r>
+      <w:proofErr w:type="spellStart"/>
+      <w:r>
+        <w:rPr>
+          <w:sz w:val="18"/>
+          <w:szCs w:val="18"/>
+        </w:rPr>
+        <w:t>df.iterrows</w:t>
+      </w:r>
+      <w:proofErr w:type="spellEnd"/>
+      <w:r>
+        <w:rPr>
+          <w:sz w:val="18"/>
+          <w:szCs w:val="18"/>
+        </w:rPr>
+        <w:t>():</w:t>
+      </w:r>
+    </w:p>
+    <w:p>
+      <w:pPr>
+        <w:spacing w:line="240" w:lineRule="auto"/>
+        <w:rPr>
+          <w:sz w:val="18"/>
+          <w:szCs w:val="18"/>
+        </w:rPr>
+      </w:pPr>
+      <w:r>
+        <w:rPr>
+          <w:sz w:val="18"/>
+          <w:szCs w:val="18"/>
+        </w:rPr>
+        <w:t xml:space="preserve">    </w:t>
+      </w:r>
+      <w:proofErr w:type="spellStart"/>
+      <w:r>
+        <w:rPr>
+          <w:sz w:val="18"/>
+          <w:szCs w:val="18"/>
+        </w:rPr>
+        <w:t>current_eventmatchnumber</w:t>
+      </w:r>
+      <w:proofErr w:type="spellEnd"/>
+      <w:r>
+        <w:rPr>
+          <w:sz w:val="18"/>
+          <w:szCs w:val="18"/>
+        </w:rPr>
+        <w:t xml:space="preserve"> = row['Winner']</w:t>
+      </w:r>
+    </w:p>
+    <w:p>
+      <w:pPr>
+        <w:spacing w:line="240" w:lineRule="auto"/>
+        <w:rPr>
+          <w:sz w:val="18"/>
+          <w:szCs w:val="18"/>
+        </w:rPr>
+      </w:pPr>
+      <w:r>
+        <w:rPr>
+          <w:sz w:val="18"/>
+          <w:szCs w:val="18"/>
+        </w:rPr>
+        <w:t xml:space="preserve">    </w:t>
+      </w:r>
+    </w:p>
+    <w:p>
+      <w:pPr>
+        <w:spacing w:line="240" w:lineRule="auto"/>
+        <w:rPr>
+          <w:sz w:val="18"/>
+          <w:szCs w:val="18"/>
+        </w:rPr>
+      </w:pPr>
+      <w:r>
+        <w:rPr>
+          <w:sz w:val="18"/>
+          <w:szCs w:val="18"/>
+        </w:rPr>
+        <w:t xml:space="preserve">    if </w:t>
+      </w:r>
+      <w:proofErr w:type="spellStart"/>
+      <w:r>
+        <w:rPr>
+          <w:sz w:val="18"/>
+          <w:szCs w:val="18"/>
+        </w:rPr>
+        <w:t>current_eventmatchnumber</w:t>
+      </w:r>
+      <w:proofErr w:type="spellEnd"/>
+      <w:r>
+        <w:rPr>
+          <w:sz w:val="18"/>
+          <w:szCs w:val="18"/>
+        </w:rPr>
+        <w:t xml:space="preserve"> != </w:t>
+      </w:r>
+      <w:proofErr w:type="spellStart"/>
+      <w:r>
+        <w:rPr>
+          <w:sz w:val="18"/>
+          <w:szCs w:val="18"/>
+        </w:rPr>
+        <w:t>prev_eventmatchnumber</w:t>
+      </w:r>
+      <w:proofErr w:type="spellEnd"/>
+      <w:r>
+        <w:rPr>
+          <w:sz w:val="18"/>
+          <w:szCs w:val="18"/>
+        </w:rPr>
+        <w:t xml:space="preserve">  :</w:t>
+      </w:r>
+    </w:p>
+    <w:p>
+      <w:pPr>
+        <w:spacing w:line="240" w:lineRule="auto"/>
+        <w:rPr>
+          <w:sz w:val="18"/>
+          <w:szCs w:val="18"/>
+        </w:rPr>
+      </w:pPr>
+      <w:r>
+        <w:rPr>
+          <w:sz w:val="18"/>
+          <w:szCs w:val="18"/>
+        </w:rPr>
+        <w:t xml:space="preserve">        </w:t>
+      </w:r>
+      <w:proofErr w:type="spellStart"/>
+      <w:r>
+        <w:rPr>
+          <w:sz w:val="18"/>
+          <w:szCs w:val="18"/>
+        </w:rPr>
+        <w:t>match_count</w:t>
+      </w:r>
+      <w:proofErr w:type="spellEnd"/>
+      <w:r>
+        <w:rPr>
+          <w:sz w:val="18"/>
+          <w:szCs w:val="18"/>
+        </w:rPr>
+        <w:t xml:space="preserve"> += 1</w:t>
+      </w:r>
+    </w:p>
+    <w:p>
+      <w:pPr>
+        <w:spacing w:line="240" w:lineRule="auto"/>
+        <w:rPr>
+          <w:sz w:val="18"/>
+          <w:szCs w:val="18"/>
+        </w:rPr>
+      </w:pPr>
+      <w:r>
+        <w:rPr>
+          <w:sz w:val="18"/>
+          <w:szCs w:val="18"/>
+        </w:rPr>
+        <w:t xml:space="preserve">    </w:t>
+      </w:r>
+    </w:p>
+    <w:p>
+      <w:pPr>
+        <w:spacing w:line="240" w:lineRule="auto"/>
+        <w:rPr>
+          <w:sz w:val="18"/>
+          <w:szCs w:val="18"/>
+        </w:rPr>
+      </w:pPr>
+      <w:r>
+        <w:rPr>
+          <w:sz w:val="18"/>
+          <w:szCs w:val="18"/>
+        </w:rPr>
+        <w:t xml:space="preserve">    </w:t>
+      </w:r>
+      <w:proofErr w:type="spellStart"/>
+      <w:r>
+        <w:rPr>
+          <w:sz w:val="18"/>
+          <w:szCs w:val="18"/>
+        </w:rPr>
+        <w:t>prev_eventmatchnumber</w:t>
+      </w:r>
+      <w:proofErr w:type="spellEnd"/>
+      <w:r>
+        <w:rPr>
+          <w:sz w:val="18"/>
+          <w:szCs w:val="18"/>
+        </w:rPr>
+        <w:t xml:space="preserve"> = </w:t>
+      </w:r>
+      <w:proofErr w:type="spellStart"/>
+      <w:r>
+        <w:rPr>
+          <w:sz w:val="18"/>
+          <w:szCs w:val="18"/>
+        </w:rPr>
+        <w:t>current_eventmatchnumber</w:t>
+      </w:r>
+      <w:proofErr w:type="spellEnd"/>
+    </w:p>
+    <w:p>
+      <w:pPr>
+        <w:spacing w:line="240" w:lineRule="auto"/>
+        <w:rPr>
+          <w:sz w:val="18"/>
+          <w:szCs w:val="18"/>
+        </w:rPr>
+      </w:pPr>
+      <w:proofErr w:type="spellStart"/>
+      <w:r>
+        <w:rPr>
+          <w:sz w:val="18"/>
+          <w:szCs w:val="18"/>
+        </w:rPr>
+        <w:t>match_count</w:t>
+      </w:r>
+      <w:proofErr w:type="spellEnd"/>
+      <w:r>
+        <w:rPr>
+          <w:sz w:val="18"/>
+          <w:szCs w:val="18"/>
+        </w:rPr>
+        <w:t>=440</w:t>
+      </w:r>
+    </w:p>
+    <w:p>
+      <w:pPr>
+        <w:spacing w:line="240" w:lineRule="auto"/>
+        <w:rPr>
+          <w:sz w:val="18"/>
+          <w:szCs w:val="18"/>
+        </w:rPr>
+      </w:pPr>
+      <w:r>
+        <w:rPr>
+          <w:sz w:val="18"/>
+          <w:szCs w:val="18"/>
+        </w:rPr>
+        <w:t xml:space="preserve">n = </w:t>
+      </w:r>
+      <w:proofErr w:type="spellStart"/>
+      <w:r>
+        <w:rPr>
+          <w:sz w:val="18"/>
+          <w:szCs w:val="18"/>
+        </w:rPr>
+        <w:t>match_count</w:t>
+      </w:r>
+      <w:proofErr w:type="spellEnd"/>
+      <w:r>
+        <w:rPr>
+          <w:sz w:val="18"/>
+          <w:szCs w:val="18"/>
+        </w:rPr>
+        <w:t xml:space="preserve">  # Number of coin flips  </w:t>
+      </w:r>
+    </w:p>
+    <w:p>
+      <w:pPr>
+        <w:spacing w:line="240" w:lineRule="auto"/>
+        <w:rPr>
+          <w:sz w:val="18"/>
+          <w:szCs w:val="18"/>
+        </w:rPr>
+      </w:pPr>
+      <w:r>
+        <w:rPr>
+          <w:sz w:val="18"/>
+          <w:szCs w:val="18"/>
+        </w:rPr>
+        <w:t xml:space="preserve">p = </w:t>
+      </w:r>
+      <w:proofErr w:type="spellStart"/>
+      <w:r>
+        <w:rPr>
+          <w:sz w:val="18"/>
+          <w:szCs w:val="18"/>
+        </w:rPr>
+        <w:t>same_toss_and_winner_count</w:t>
+      </w:r>
+      <w:proofErr w:type="spellEnd"/>
+      <w:r>
+        <w:rPr>
+          <w:sz w:val="18"/>
+          <w:szCs w:val="18"/>
+        </w:rPr>
+        <w:t>/</w:t>
+      </w:r>
+      <w:proofErr w:type="spellStart"/>
+      <w:r>
+        <w:rPr>
+          <w:sz w:val="18"/>
+          <w:szCs w:val="18"/>
+        </w:rPr>
+        <w:t>match_count</w:t>
+      </w:r>
+      <w:proofErr w:type="spellEnd"/>
+      <w:r>
+        <w:rPr>
+          <w:sz w:val="18"/>
+          <w:szCs w:val="18"/>
+        </w:rPr>
+        <w:t xml:space="preserve">  # Probability of heads (success)  </w:t>
+      </w:r>
+    </w:p>
+    <w:p>
+      <w:pPr>
+        <w:spacing w:line="240" w:lineRule="auto"/>
+        <w:rPr>
+          <w:sz w:val="18"/>
+          <w:szCs w:val="18"/>
+        </w:rPr>
+      </w:pPr>
+      <w:proofErr w:type="spellStart"/>
+      <w:r>
+        <w:rPr>
+          <w:sz w:val="18"/>
+          <w:szCs w:val="18"/>
+        </w:rPr>
+        <w:t>k_values</w:t>
+      </w:r>
+      <w:proofErr w:type="spellEnd"/>
+      <w:r>
+        <w:rPr>
+          <w:sz w:val="18"/>
+          <w:szCs w:val="18"/>
+        </w:rPr>
+        <w:t xml:space="preserve"> = </w:t>
+      </w:r>
+      <w:proofErr w:type="spellStart"/>
+      <w:r>
+        <w:rPr>
+          <w:sz w:val="18"/>
+          <w:szCs w:val="18"/>
+        </w:rPr>
+        <w:t>np.arange</w:t>
+      </w:r>
+      <w:proofErr w:type="spellEnd"/>
+      <w:r>
+        <w:rPr>
+          <w:sz w:val="18"/>
+          <w:szCs w:val="18"/>
+        </w:rPr>
+        <w:t xml:space="preserve">(0, n + 1)  </w:t>
+      </w:r>
+    </w:p>
+    <w:p>
+      <w:pPr>
+        <w:spacing w:line="240" w:lineRule="auto"/>
+        <w:rPr>
+          <w:sz w:val="18"/>
+          <w:szCs w:val="18"/>
+        </w:rPr>
+      </w:pPr>
+      <w:proofErr w:type="spellStart"/>
+      <w:r>
+        <w:rPr>
+          <w:sz w:val="18"/>
+          <w:szCs w:val="18"/>
+        </w:rPr>
+        <w:t>pmf</w:t>
+      </w:r>
+      <w:proofErr w:type="spellEnd"/>
+      <w:r>
+        <w:rPr>
+          <w:sz w:val="18"/>
+          <w:szCs w:val="18"/>
+        </w:rPr>
+        <w:t xml:space="preserve"> = </w:t>
+      </w:r>
+      <w:proofErr w:type="spellStart"/>
+      <w:r>
+        <w:rPr>
+          <w:sz w:val="18"/>
+          <w:szCs w:val="18"/>
+        </w:rPr>
+        <w:t>binom.pmf</w:t>
+      </w:r>
+      <w:proofErr w:type="spellEnd"/>
+      <w:r>
+        <w:rPr>
+          <w:sz w:val="18"/>
+          <w:szCs w:val="18"/>
+        </w:rPr>
+        <w:t>(</w:t>
+      </w:r>
+      <w:proofErr w:type="spellStart"/>
+      <w:r>
+        <w:rPr>
+          <w:sz w:val="18"/>
+          <w:szCs w:val="18"/>
+        </w:rPr>
+        <w:t>k_values</w:t>
+      </w:r>
+      <w:proofErr w:type="spellEnd"/>
+      <w:r>
+        <w:rPr>
+          <w:sz w:val="18"/>
+          <w:szCs w:val="18"/>
+        </w:rPr>
+        <w:t xml:space="preserve">, n, p)  </w:t>
+      </w:r>
+    </w:p>
+    <w:p>
+      <w:pPr>
+        <w:spacing w:line="240" w:lineRule="auto"/>
+        <w:rPr>
+          <w:sz w:val="18"/>
+          <w:szCs w:val="18"/>
+        </w:rPr>
+      </w:pPr>
+      <w:proofErr w:type="spellStart"/>
+      <w:r>
+        <w:rPr>
+          <w:sz w:val="18"/>
+          <w:szCs w:val="18"/>
+        </w:rPr>
+        <w:t>plt.figure</w:t>
+      </w:r>
+      <w:proofErr w:type="spellEnd"/>
+      <w:r>
+        <w:rPr>
+          <w:sz w:val="18"/>
+          <w:szCs w:val="18"/>
+        </w:rPr>
+        <w:t>(</w:t>
+      </w:r>
+      <w:proofErr w:type="spellStart"/>
+      <w:r>
+        <w:rPr>
+          <w:sz w:val="18"/>
+          <w:szCs w:val="18"/>
+        </w:rPr>
+        <w:t>figsize</w:t>
+      </w:r>
+      <w:proofErr w:type="spellEnd"/>
+      <w:r>
+        <w:rPr>
+          <w:sz w:val="18"/>
+          <w:szCs w:val="18"/>
+        </w:rPr>
+        <w:t>=(12.8, 7.2))  # 1280x720 pixels</w:t>
+      </w:r>
+    </w:p>
+    <w:p>
+      <w:pPr>
+        <w:spacing w:line="240" w:lineRule="auto"/>
+        <w:rPr>
+          <w:sz w:val="18"/>
+          <w:szCs w:val="18"/>
+        </w:rPr>
+      </w:pPr>
+      <w:r>
+        <w:rPr>
+          <w:sz w:val="18"/>
+          <w:szCs w:val="18"/>
+        </w:rPr>
+        <w:t xml:space="preserve">      # Center the plot window on the screen</w:t>
+      </w:r>
+    </w:p>
+    <w:p>
+      <w:pPr>
+        <w:spacing w:line="240" w:lineRule="auto"/>
+        <w:rPr>
+          <w:sz w:val="18"/>
+          <w:szCs w:val="18"/>
+        </w:rPr>
+      </w:pPr>
+      <w:r>
+        <w:rPr>
+          <w:sz w:val="18"/>
+          <w:szCs w:val="18"/>
+        </w:rPr>
+        <w:t xml:space="preserve">manager = </w:t>
+      </w:r>
+      <w:proofErr w:type="spellStart"/>
+      <w:r>
+        <w:rPr>
+          <w:sz w:val="18"/>
+          <w:szCs w:val="18"/>
+        </w:rPr>
+        <w:t>plt.get_current_fig_manager</w:t>
+      </w:r>
+      <w:proofErr w:type="spellEnd"/>
+      <w:r>
+        <w:rPr>
+          <w:sz w:val="18"/>
+          <w:szCs w:val="18"/>
+        </w:rPr>
+        <w:t>()</w:t>
+      </w:r>
+    </w:p>
+    <w:p>
+      <w:pPr>
+        <w:spacing w:line="240" w:lineRule="auto"/>
+        <w:rPr>
+          <w:sz w:val="18"/>
+          <w:szCs w:val="18"/>
+        </w:rPr>
+      </w:pPr>
+      <w:proofErr w:type="spellStart"/>
+      <w:r>
+        <w:rPr>
+          <w:sz w:val="18"/>
+          <w:szCs w:val="18"/>
+        </w:rPr>
+        <w:t>manager.window.wm_geometry</w:t>
+      </w:r>
+      <w:proofErr w:type="spellEnd"/>
+      <w:r>
+        <w:rPr>
+          <w:sz w:val="18"/>
+          <w:szCs w:val="18"/>
+        </w:rPr>
+        <w:t>("+{}+{}".format(128, 22))</w:t>
+      </w:r>
+    </w:p>
+    <w:p>
+      <w:pPr>
+        <w:spacing w:line="240" w:lineRule="auto"/>
+        <w:rPr>
+          <w:sz w:val="18"/>
+          <w:szCs w:val="18"/>
+        </w:rPr>
+      </w:pPr>
+      <w:proofErr w:type="spellStart"/>
+      <w:r>
+        <w:rPr>
+          <w:sz w:val="18"/>
+          <w:szCs w:val="18"/>
+        </w:rPr>
+        <w:t>plt.bar</w:t>
+      </w:r>
+      <w:proofErr w:type="spellEnd"/>
+      <w:r>
+        <w:rPr>
+          <w:sz w:val="18"/>
+          <w:szCs w:val="18"/>
+        </w:rPr>
+        <w:t>(</w:t>
+      </w:r>
+      <w:proofErr w:type="spellStart"/>
+      <w:r>
+        <w:rPr>
+          <w:sz w:val="18"/>
+          <w:szCs w:val="18"/>
+        </w:rPr>
+        <w:t>k_values</w:t>
+      </w:r>
+      <w:proofErr w:type="spellEnd"/>
+      <w:r>
+        <w:rPr>
+          <w:sz w:val="18"/>
+          <w:szCs w:val="18"/>
+        </w:rPr>
+        <w:t xml:space="preserve">, </w:t>
+      </w:r>
+      <w:proofErr w:type="spellStart"/>
+      <w:r>
+        <w:rPr>
+          <w:sz w:val="18"/>
+          <w:szCs w:val="18"/>
+        </w:rPr>
+        <w:t>pmf</w:t>
+      </w:r>
+      <w:proofErr w:type="spellEnd"/>
+      <w:r>
+        <w:rPr>
+          <w:sz w:val="18"/>
+          <w:szCs w:val="18"/>
+        </w:rPr>
+        <w:t xml:space="preserve">)  </w:t>
+      </w:r>
+    </w:p>
+    <w:p>
+      <w:pPr>
+        <w:spacing w:line="240" w:lineRule="auto"/>
+        <w:rPr>
+          <w:sz w:val="18"/>
+          <w:szCs w:val="18"/>
+        </w:rPr>
+      </w:pPr>
+      <w:proofErr w:type="spellStart"/>
+      <w:r>
+        <w:rPr>
+          <w:sz w:val="18"/>
+          <w:szCs w:val="18"/>
+        </w:rPr>
+        <w:t>plt.xlabel</w:t>
+      </w:r>
+      <w:proofErr w:type="spellEnd"/>
+      <w:r>
+        <w:rPr>
+          <w:sz w:val="18"/>
+          <w:szCs w:val="18"/>
+        </w:rPr>
+        <w:t xml:space="preserve">('Number of Match Win when Toss win')  </w:t>
+      </w:r>
+    </w:p>
+    <w:p>
+      <w:pPr>
+        <w:spacing w:line="240" w:lineRule="auto"/>
+        <w:rPr>
+          <w:sz w:val="18"/>
+          <w:szCs w:val="18"/>
+        </w:rPr>
+      </w:pPr>
+      <w:proofErr w:type="spellStart"/>
+      <w:r>
+        <w:rPr>
+          <w:sz w:val="18"/>
+          <w:szCs w:val="18"/>
+        </w:rPr>
+        <w:t>plt.ylabel</w:t>
+      </w:r>
+      <w:proofErr w:type="spellEnd"/>
+      <w:r>
+        <w:rPr>
+          <w:sz w:val="18"/>
+          <w:szCs w:val="18"/>
+        </w:rPr>
+        <w:t xml:space="preserve">('Probability')  </w:t>
+      </w:r>
+    </w:p>
+    <w:p>
+      <w:pPr>
+        <w:spacing w:line="240" w:lineRule="auto"/>
+        <w:rPr>
+          <w:sz w:val="18"/>
+          <w:szCs w:val="18"/>
+        </w:rPr>
+      </w:pPr>
+      <w:proofErr w:type="spellStart"/>
+      <w:r>
+        <w:rPr>
+          <w:sz w:val="18"/>
+          <w:szCs w:val="18"/>
+        </w:rPr>
+        <w:t>plt.title</w:t>
+      </w:r>
+      <w:proofErr w:type="spellEnd"/>
+      <w:r>
+        <w:rPr>
+          <w:sz w:val="18"/>
+          <w:szCs w:val="18"/>
+        </w:rPr>
+        <w:t xml:space="preserve">('Binomial Distribution')  </w:t>
+      </w:r>
+    </w:p>
+    <w:p>
+      <w:pPr>
+        <w:spacing w:line="240" w:lineRule="auto"/>
+        <w:rPr>
+          <w:sz w:val="18"/>
+          <w:szCs w:val="18"/>
+        </w:rPr>
+      </w:pPr>
+      <w:proofErr w:type="spellStart"/>
+      <w:r>
+        <w:rPr>
+          <w:sz w:val="18"/>
+          <w:szCs w:val="18"/>
+        </w:rPr>
+        <w:t>plt.show</w:t>
+      </w:r>
+      <w:proofErr w:type="spellEnd"/>
+      <w:r>
+        <w:rPr>
+          <w:sz w:val="18"/>
+          <w:szCs w:val="18"/>
+        </w:rPr>
+        <w:t xml:space="preserve">()  </w:t>
+      </w:r>
+    </w:p>
+    <w:p>
+      <w:pPr>
+        <w:spacing w:line="240" w:lineRule="auto"/>
+        <w:rPr>
+          <w:sz w:val="18"/>
+          <w:szCs w:val="18"/>
+        </w:rPr>
+      </w:pPr>
+    </w:p>
+    <w:p>
+      <w:pPr>
+        <w:pStyle w:val="Heading2"/>
+      </w:pPr>
+    </w:p>
+    <w:p>
+      <w:pPr>
+        <w:pStyle w:val="Heading2"/>
+      </w:pPr>
+    </w:p>
+    <w:p>
+      <w:pPr>
+        <w:pStyle w:val="Heading2"/>
+      </w:pPr>
+    </w:p>
+    <w:p>
+      <w:pPr>
+        <w:pStyle w:val="Heading2"/>
+      </w:pPr>
+      <w:r>
+        <w:t>Regression:</w:t>
+      </w:r>
+    </w:p>
+    <w:p>
+      <w:pPr>
+        <w:pStyle w:val="Heading3"/>
+      </w:pPr>
+      <w:r>
+        <w:t>Relation between Total runs scored(x) and wickets lost(y):</w:t>
+      </w:r>
+    </w:p>
+    <w:p>
+      <w:pPr>
+        <w:spacing w:line="240" w:lineRule="auto"/>
+        <w:rPr>
+          <w:sz w:val="18"/>
+          <w:szCs w:val="18"/>
+        </w:rPr>
+      </w:pPr>
+      <w:r>
+        <w:rPr>
+          <w:sz w:val="18"/>
+          <w:szCs w:val="18"/>
+        </w:rPr>
+        <w:t>import pandas as pd</w:t>
+      </w:r>
+    </w:p>
+    <w:p>
+      <w:pPr>
+        <w:spacing w:line="240" w:lineRule="auto"/>
+        <w:rPr>
+          <w:sz w:val="18"/>
+          <w:szCs w:val="18"/>
+        </w:rPr>
+      </w:pPr>
+      <w:r>
+        <w:rPr>
+          <w:sz w:val="18"/>
+          <w:szCs w:val="18"/>
+        </w:rPr>
+        <w:t xml:space="preserve">import </w:t>
+      </w:r>
+      <w:proofErr w:type="spellStart"/>
+      <w:r>
+        <w:rPr>
+          <w:sz w:val="18"/>
+          <w:szCs w:val="18"/>
+        </w:rPr>
+        <w:t>matplotlib.pyplot</w:t>
+      </w:r>
+      <w:proofErr w:type="spellEnd"/>
+      <w:r>
+        <w:rPr>
+          <w:sz w:val="18"/>
+          <w:szCs w:val="18"/>
+        </w:rPr>
+        <w:t xml:space="preserve"> as </w:t>
+      </w:r>
+      <w:proofErr w:type="spellStart"/>
+      <w:r>
+        <w:rPr>
+          <w:sz w:val="18"/>
+          <w:szCs w:val="18"/>
+        </w:rPr>
+        <w:t>plt</w:t>
+      </w:r>
+      <w:proofErr w:type="spellEnd"/>
+    </w:p>
+    <w:p>
+      <w:pPr>
+        <w:spacing w:line="240" w:lineRule="auto"/>
+        <w:rPr>
+          <w:sz w:val="18"/>
+          <w:szCs w:val="18"/>
+        </w:rPr>
+      </w:pPr>
+    </w:p>
+    <w:p>
+      <w:pPr>
+        <w:spacing w:line="240" w:lineRule="auto"/>
+        <w:rPr>
+          <w:sz w:val="18"/>
+          <w:szCs w:val="18"/>
+        </w:rPr>
+      </w:pPr>
+      <w:r>
+        <w:rPr>
+          <w:sz w:val="18"/>
+          <w:szCs w:val="18"/>
+        </w:rPr>
+        <w:t># Load the dataset</w:t>
+      </w:r>
+    </w:p>
+    <w:p>
+      <w:pPr>
+        <w:spacing w:line="240" w:lineRule="auto"/>
+        <w:rPr>
+          <w:sz w:val="18"/>
+          <w:szCs w:val="18"/>
+        </w:rPr>
+      </w:pPr>
+      <w:r>
+        <w:rPr>
+          <w:sz w:val="18"/>
+          <w:szCs w:val="18"/>
+        </w:rPr>
+        <w:t xml:space="preserve">df = </w:t>
+      </w:r>
+      <w:proofErr w:type="spellStart"/>
+      <w:r>
+        <w:rPr>
+          <w:sz w:val="18"/>
+          <w:szCs w:val="18"/>
+        </w:rPr>
+        <w:t>pd.read_csv</w:t>
+      </w:r>
+      <w:proofErr w:type="spellEnd"/>
+      <w:r>
+        <w:rPr>
+          <w:sz w:val="18"/>
+          <w:szCs w:val="18"/>
+        </w:rPr>
+        <w:t>('PSL.csv')</w:t>
+      </w:r>
+    </w:p>
+    <w:p>
+      <w:pPr>
+        <w:spacing w:line="240" w:lineRule="auto"/>
+        <w:rPr>
+          <w:sz w:val="18"/>
+          <w:szCs w:val="18"/>
+        </w:rPr>
+      </w:pPr>
+    </w:p>
+    <w:p>
+      <w:pPr>
+        <w:spacing w:line="240" w:lineRule="auto"/>
+        <w:rPr>
+          <w:sz w:val="18"/>
+          <w:szCs w:val="18"/>
+        </w:rPr>
+      </w:pPr>
+      <w:r>
+        <w:rPr>
+          <w:sz w:val="18"/>
+          <w:szCs w:val="18"/>
+        </w:rPr>
+        <w:t># Prepare the data</w:t>
+      </w:r>
+    </w:p>
+    <w:p>
+      <w:pPr>
+        <w:spacing w:line="240" w:lineRule="auto"/>
+        <w:rPr>
+          <w:sz w:val="18"/>
+          <w:szCs w:val="18"/>
+        </w:rPr>
+      </w:pPr>
+      <w:r>
+        <w:rPr>
+          <w:sz w:val="18"/>
+          <w:szCs w:val="18"/>
+        </w:rPr>
+        <w:t>X = df['Wickets']  # Independent variable: Wickets lost</w:t>
+      </w:r>
+    </w:p>
+    <w:p>
+      <w:pPr>
+        <w:spacing w:line="240" w:lineRule="auto"/>
+        <w:rPr>
+          <w:sz w:val="18"/>
+          <w:szCs w:val="18"/>
+        </w:rPr>
+      </w:pPr>
+      <w:r>
+        <w:rPr>
+          <w:sz w:val="18"/>
+          <w:szCs w:val="18"/>
+        </w:rPr>
+        <w:t>Y = df['Total Runs']  # Dependent variable: Total runs scored</w:t>
+      </w:r>
+    </w:p>
+    <w:p>
+      <w:pPr>
+        <w:spacing w:line="240" w:lineRule="auto"/>
+        <w:rPr>
+          <w:sz w:val="18"/>
+          <w:szCs w:val="18"/>
+        </w:rPr>
+      </w:pPr>
+    </w:p>
+    <w:p>
+      <w:pPr>
+        <w:spacing w:line="240" w:lineRule="auto"/>
+        <w:rPr>
+          <w:sz w:val="18"/>
+          <w:szCs w:val="18"/>
+        </w:rPr>
+      </w:pPr>
+      <w:r>
+        <w:rPr>
+          <w:sz w:val="18"/>
+          <w:szCs w:val="18"/>
+        </w:rPr>
+        <w:t># Calculate the mean of X and Y</w:t>
+      </w:r>
+    </w:p>
+    <w:p>
+      <w:pPr>
+        <w:spacing w:line="240" w:lineRule="auto"/>
+        <w:rPr>
+          <w:sz w:val="18"/>
+          <w:szCs w:val="18"/>
+        </w:rPr>
+      </w:pPr>
+      <w:proofErr w:type="spellStart"/>
+      <w:r>
+        <w:rPr>
+          <w:sz w:val="18"/>
+          <w:szCs w:val="18"/>
+        </w:rPr>
+        <w:t>mean_X</w:t>
+      </w:r>
+      <w:proofErr w:type="spellEnd"/>
+      <w:r>
+        <w:rPr>
+          <w:sz w:val="18"/>
+          <w:szCs w:val="18"/>
+        </w:rPr>
+        <w:t xml:space="preserve"> = </w:t>
+      </w:r>
+      <w:proofErr w:type="spellStart"/>
+      <w:r>
+        <w:rPr>
+          <w:sz w:val="18"/>
+          <w:szCs w:val="18"/>
+        </w:rPr>
+        <w:t>X.mean</w:t>
+      </w:r>
+      <w:proofErr w:type="spellEnd"/>
+      <w:r>
+        <w:rPr>
+          <w:sz w:val="18"/>
+          <w:szCs w:val="18"/>
+        </w:rPr>
+        <w:t>()</w:t>
+      </w:r>
+    </w:p>
+    <w:p>
+      <w:pPr>
+        <w:spacing w:line="240" w:lineRule="auto"/>
+        <w:rPr>
+          <w:sz w:val="18"/>
+          <w:szCs w:val="18"/>
+        </w:rPr>
+      </w:pPr>
+      <w:proofErr w:type="spellStart"/>
+      <w:r>
+        <w:rPr>
+          <w:sz w:val="18"/>
+          <w:szCs w:val="18"/>
+        </w:rPr>
+        <w:t>mean_Y</w:t>
+      </w:r>
+      <w:proofErr w:type="spellEnd"/>
+      <w:r>
+        <w:rPr>
+          <w:sz w:val="18"/>
+          <w:szCs w:val="18"/>
+        </w:rPr>
+        <w:t xml:space="preserve"> = </w:t>
+      </w:r>
+      <w:proofErr w:type="spellStart"/>
+      <w:r>
+        <w:rPr>
+          <w:sz w:val="18"/>
+          <w:szCs w:val="18"/>
+        </w:rPr>
+        <w:t>Y.mean</w:t>
+      </w:r>
+      <w:proofErr w:type="spellEnd"/>
+      <w:r>
+        <w:rPr>
+          <w:sz w:val="18"/>
+          <w:szCs w:val="18"/>
+        </w:rPr>
+        <w:t>()</w:t>
+      </w:r>
+    </w:p>
+    <w:p>
+      <w:pPr>
+        <w:spacing w:line="240" w:lineRule="auto"/>
+        <w:rPr>
+          <w:sz w:val="18"/>
+          <w:szCs w:val="18"/>
+        </w:rPr>
+      </w:pPr>
+    </w:p>
+    <w:p>
+      <w:pPr>
+        <w:spacing w:line="240" w:lineRule="auto"/>
+        <w:rPr>
+          <w:sz w:val="18"/>
+          <w:szCs w:val="18"/>
+        </w:rPr>
+      </w:pPr>
+      <w:r>
+        <w:rPr>
+          <w:sz w:val="18"/>
+          <w:szCs w:val="18"/>
+        </w:rPr>
+        <w:t># Calculate the covariance of X and Y</w:t>
+      </w:r>
+    </w:p>
+    <w:p>
+      <w:pPr>
+        <w:spacing w:line="240" w:lineRule="auto"/>
+        <w:rPr>
+          <w:sz w:val="18"/>
+          <w:szCs w:val="18"/>
+        </w:rPr>
+      </w:pPr>
+      <w:proofErr w:type="spellStart"/>
+      <w:r>
+        <w:rPr>
+          <w:sz w:val="18"/>
+          <w:szCs w:val="18"/>
+        </w:rPr>
+        <w:t>covariance_XY</w:t>
+      </w:r>
+      <w:proofErr w:type="spellEnd"/>
+      <w:r>
+        <w:rPr>
+          <w:sz w:val="18"/>
+          <w:szCs w:val="18"/>
+        </w:rPr>
+        <w:t xml:space="preserve"> = sum((X - </w:t>
+      </w:r>
+      <w:proofErr w:type="spellStart"/>
+      <w:r>
+        <w:rPr>
+          <w:sz w:val="18"/>
+          <w:szCs w:val="18"/>
+        </w:rPr>
+        <w:t>mean_X</w:t>
+      </w:r>
+      <w:proofErr w:type="spellEnd"/>
+      <w:r>
+        <w:rPr>
+          <w:sz w:val="18"/>
+          <w:szCs w:val="18"/>
+        </w:rPr>
+        <w:t xml:space="preserve">) * (Y - </w:t>
+      </w:r>
+      <w:proofErr w:type="spellStart"/>
+      <w:r>
+        <w:rPr>
+          <w:sz w:val="18"/>
+          <w:szCs w:val="18"/>
+        </w:rPr>
+        <w:t>mean_Y</w:t>
+      </w:r>
+      <w:proofErr w:type="spellEnd"/>
+      <w:r>
+        <w:rPr>
+          <w:sz w:val="18"/>
+          <w:szCs w:val="18"/>
+        </w:rPr>
+        <w:t>))</w:t>
+      </w:r>
+    </w:p>
+    <w:p>
+      <w:pPr>
+        <w:spacing w:line="240" w:lineRule="auto"/>
+        <w:rPr>
+          <w:sz w:val="18"/>
+          <w:szCs w:val="18"/>
+        </w:rPr>
+      </w:pPr>
+    </w:p>
+    <w:p>
+      <w:pPr>
+        <w:spacing w:line="240" w:lineRule="auto"/>
+        <w:rPr>
+          <w:sz w:val="18"/>
+          <w:szCs w:val="18"/>
+        </w:rPr>
+      </w:pPr>
+      <w:r>
+        <w:rPr>
+          <w:sz w:val="18"/>
+          <w:szCs w:val="18"/>
+        </w:rPr>
+        <w:t># Calculate the variance of X</w:t>
+      </w:r>
+    </w:p>
+    <w:p>
+      <w:pPr>
+        <w:spacing w:line="240" w:lineRule="auto"/>
+        <w:rPr>
+          <w:sz w:val="18"/>
+          <w:szCs w:val="18"/>
+        </w:rPr>
+      </w:pPr>
+      <w:proofErr w:type="spellStart"/>
+      <w:r>
+        <w:rPr>
+          <w:sz w:val="18"/>
+          <w:szCs w:val="18"/>
+        </w:rPr>
+        <w:t>variance_X</w:t>
+      </w:r>
+      <w:proofErr w:type="spellEnd"/>
+      <w:r>
+        <w:rPr>
+          <w:sz w:val="18"/>
+          <w:szCs w:val="18"/>
+        </w:rPr>
+        <w:t xml:space="preserve"> = sum((X - </w:t>
+      </w:r>
+      <w:proofErr w:type="spellStart"/>
+      <w:r>
+        <w:rPr>
+          <w:sz w:val="18"/>
+          <w:szCs w:val="18"/>
+        </w:rPr>
+        <w:t>mean_X</w:t>
+      </w:r>
+      <w:proofErr w:type="spellEnd"/>
+      <w:r>
+        <w:rPr>
+          <w:sz w:val="18"/>
+          <w:szCs w:val="18"/>
+        </w:rPr>
+        <w:t>) ** 2)</w:t>
+      </w:r>
+    </w:p>
+    <w:p>
+      <w:pPr>
+        <w:spacing w:line="240" w:lineRule="auto"/>
+        <w:rPr>
+          <w:sz w:val="18"/>
+          <w:szCs w:val="18"/>
+        </w:rPr>
+      </w:pPr>
+    </w:p>
+    <w:p>
+      <w:pPr>
+        <w:spacing w:line="240" w:lineRule="auto"/>
+        <w:rPr>
+          <w:sz w:val="18"/>
+          <w:szCs w:val="18"/>
+        </w:rPr>
+      </w:pPr>
+      <w:r>
+        <w:rPr>
+          <w:sz w:val="18"/>
+          <w:szCs w:val="18"/>
+        </w:rPr>
+        <w:t># Calculate the slope and intercept</w:t>
+      </w:r>
+    </w:p>
+    <w:p>
+      <w:pPr>
+        <w:spacing w:line="240" w:lineRule="auto"/>
+        <w:rPr>
+          <w:sz w:val="18"/>
+          <w:szCs w:val="18"/>
+        </w:rPr>
+      </w:pPr>
+      <w:r>
+        <w:rPr>
+          <w:sz w:val="18"/>
+          <w:szCs w:val="18"/>
+        </w:rPr>
+        <w:t xml:space="preserve">slope = </w:t>
+      </w:r>
+      <w:proofErr w:type="spellStart"/>
+      <w:r>
+        <w:rPr>
+          <w:sz w:val="18"/>
+          <w:szCs w:val="18"/>
+        </w:rPr>
+        <w:t>covariance_XY</w:t>
+      </w:r>
+      <w:proofErr w:type="spellEnd"/>
+      <w:r>
+        <w:rPr>
+          <w:sz w:val="18"/>
+          <w:szCs w:val="18"/>
+        </w:rPr>
+        <w:t xml:space="preserve"> / </w:t>
+      </w:r>
+      <w:proofErr w:type="spellStart"/>
+      <w:r>
+        <w:rPr>
+          <w:sz w:val="18"/>
+          <w:szCs w:val="18"/>
+        </w:rPr>
+        <w:t>variance_X</w:t>
+      </w:r>
+      <w:proofErr w:type="spellEnd"/>
+    </w:p>
+    <w:p>
+      <w:pPr>
+        <w:spacing w:line="240" w:lineRule="auto"/>
+        <w:rPr>
+          <w:sz w:val="18"/>
+          <w:szCs w:val="18"/>
+        </w:rPr>
+      </w:pPr>
+      <w:r>
+        <w:rPr>
+          <w:sz w:val="18"/>
+          <w:szCs w:val="18"/>
+        </w:rPr>
+        <w:t xml:space="preserve">intercept = </w:t>
+      </w:r>
+      <w:proofErr w:type="spellStart"/>
+      <w:r>
+        <w:rPr>
+          <w:sz w:val="18"/>
+          <w:szCs w:val="18"/>
+        </w:rPr>
+        <w:t>mean_Y</w:t>
+      </w:r>
+      <w:proofErr w:type="spellEnd"/>
+      <w:r>
+        <w:rPr>
+          <w:sz w:val="18"/>
+          <w:szCs w:val="18"/>
+        </w:rPr>
+        <w:t xml:space="preserve"> - slope * </w:t>
+      </w:r>
+      <w:proofErr w:type="spellStart"/>
+      <w:r>
+        <w:rPr>
+          <w:sz w:val="18"/>
+          <w:szCs w:val="18"/>
+        </w:rPr>
+        <w:t>mean_X</w:t>
+      </w:r>
+      <w:proofErr w:type="spellEnd"/>
+    </w:p>
+    <w:p>
+      <w:pPr>
+        <w:spacing w:line="240" w:lineRule="auto"/>
+        <w:rPr>
+          <w:sz w:val="18"/>
+          <w:szCs w:val="18"/>
+        </w:rPr>
+      </w:pPr>
+      <w:proofErr w:type="spellStart"/>
+      <w:r>
+        <w:rPr>
+          <w:sz w:val="18"/>
+          <w:szCs w:val="18"/>
+        </w:rPr>
+        <w:t>plt.figure</w:t>
+      </w:r>
+      <w:proofErr w:type="spellEnd"/>
+      <w:r>
+        <w:rPr>
+          <w:sz w:val="18"/>
+          <w:szCs w:val="18"/>
+        </w:rPr>
+        <w:t>(</w:t>
+      </w:r>
+      <w:proofErr w:type="spellStart"/>
+      <w:r>
+        <w:rPr>
+          <w:sz w:val="18"/>
+          <w:szCs w:val="18"/>
+        </w:rPr>
+        <w:t>figsize</w:t>
+      </w:r>
+      <w:proofErr w:type="spellEnd"/>
+      <w:r>
+        <w:rPr>
+          <w:sz w:val="18"/>
+          <w:szCs w:val="18"/>
+        </w:rPr>
+        <w:t>=(12.8, 7.2))  # 1280x720 pixels</w:t>
+      </w:r>
+    </w:p>
+    <w:p>
+      <w:pPr>
+        <w:spacing w:line="240" w:lineRule="auto"/>
+        <w:rPr>
+          <w:sz w:val="18"/>
+          <w:szCs w:val="18"/>
+        </w:rPr>
+      </w:pPr>
+      <w:r>
+        <w:rPr>
+          <w:sz w:val="18"/>
+          <w:szCs w:val="18"/>
+        </w:rPr>
+        <w:t xml:space="preserve">      # Center the plot window on the screen</w:t>
+      </w:r>
+    </w:p>
+    <w:p>
+      <w:pPr>
+        <w:spacing w:line="240" w:lineRule="auto"/>
+        <w:rPr>
+          <w:sz w:val="18"/>
+          <w:szCs w:val="18"/>
+        </w:rPr>
+      </w:pPr>
+      <w:r>
+        <w:rPr>
+          <w:sz w:val="18"/>
+          <w:szCs w:val="18"/>
+        </w:rPr>
+        <w:t xml:space="preserve">manager = </w:t>
+      </w:r>
+      <w:proofErr w:type="spellStart"/>
+      <w:r>
+        <w:rPr>
+          <w:sz w:val="18"/>
+          <w:szCs w:val="18"/>
+        </w:rPr>
+        <w:t>plt.get_current_fig_manager</w:t>
+      </w:r>
+      <w:proofErr w:type="spellEnd"/>
+      <w:r>
+        <w:rPr>
+          <w:sz w:val="18"/>
+          <w:szCs w:val="18"/>
+        </w:rPr>
+        <w:t>()</w:t>
+      </w:r>
+    </w:p>
+    <w:p>
+      <w:pPr>
+        <w:spacing w:line="240" w:lineRule="auto"/>
+        <w:rPr>
+          <w:sz w:val="18"/>
+          <w:szCs w:val="18"/>
+        </w:rPr>
+      </w:pPr>
+      <w:proofErr w:type="spellStart"/>
+      <w:r>
+        <w:rPr>
+          <w:sz w:val="18"/>
+          <w:szCs w:val="18"/>
+        </w:rPr>
+        <w:t>manager.window.wm_geometry</w:t>
+      </w:r>
+      <w:proofErr w:type="spellEnd"/>
+      <w:r>
+        <w:rPr>
+          <w:sz w:val="18"/>
+          <w:szCs w:val="18"/>
+        </w:rPr>
+        <w:t>("+{}+{}".format(128, 22))</w:t>
+      </w:r>
+    </w:p>
+    <w:p>
+      <w:pPr>
+        <w:spacing w:line="240" w:lineRule="auto"/>
+        <w:rPr>
+          <w:sz w:val="18"/>
+          <w:szCs w:val="18"/>
+        </w:rPr>
+      </w:pPr>
+      <w:r>
+        <w:rPr>
+          <w:sz w:val="18"/>
+          <w:szCs w:val="18"/>
+        </w:rPr>
+        <w:t># Plotting the actual data points</w:t>
+      </w:r>
+    </w:p>
+    <w:p>
+      <w:pPr>
+        <w:spacing w:line="240" w:lineRule="auto"/>
+        <w:rPr>
+          <w:sz w:val="18"/>
+          <w:szCs w:val="18"/>
+        </w:rPr>
+      </w:pPr>
+      <w:proofErr w:type="spellStart"/>
+      <w:r>
+        <w:rPr>
+          <w:sz w:val="18"/>
+          <w:szCs w:val="18"/>
+        </w:rPr>
+        <w:t>plt.scatter</w:t>
+      </w:r>
+      <w:proofErr w:type="spellEnd"/>
+      <w:r>
+        <w:rPr>
+          <w:sz w:val="18"/>
+          <w:szCs w:val="18"/>
+        </w:rPr>
+        <w:t xml:space="preserve">(X, Y, color='blue', alpha=0.7, </w:t>
+      </w:r>
+      <w:proofErr w:type="spellStart"/>
+      <w:r>
+        <w:rPr>
+          <w:sz w:val="18"/>
+          <w:szCs w:val="18"/>
+        </w:rPr>
+        <w:t>edgecolors</w:t>
+      </w:r>
+      <w:proofErr w:type="spellEnd"/>
+      <w:r>
+        <w:rPr>
+          <w:sz w:val="18"/>
+          <w:szCs w:val="18"/>
+        </w:rPr>
+        <w:t>="k", label='Data Points')</w:t>
+      </w:r>
+    </w:p>
+    <w:p>
+      <w:pPr>
+        <w:spacing w:line="240" w:lineRule="auto"/>
+        <w:rPr>
+          <w:sz w:val="18"/>
+          <w:szCs w:val="18"/>
+        </w:rPr>
+      </w:pPr>
+    </w:p>
+    <w:p>
+      <w:pPr>
+        <w:spacing w:line="240" w:lineRule="auto"/>
+        <w:rPr>
+          <w:sz w:val="18"/>
+          <w:szCs w:val="18"/>
+        </w:rPr>
+      </w:pPr>
+      <w:r>
+        <w:rPr>
+          <w:sz w:val="18"/>
+          <w:szCs w:val="18"/>
+        </w:rPr>
+        <w:t># Calculate and plot the regression line</w:t>
+      </w:r>
+    </w:p>
+    <w:p>
+      <w:pPr>
+        <w:spacing w:line="240" w:lineRule="auto"/>
+        <w:rPr>
+          <w:sz w:val="18"/>
+          <w:szCs w:val="18"/>
+        </w:rPr>
+      </w:pPr>
+      <w:proofErr w:type="spellStart"/>
+      <w:r>
+        <w:rPr>
+          <w:sz w:val="18"/>
+          <w:szCs w:val="18"/>
+        </w:rPr>
+        <w:t>Y_predicted</w:t>
+      </w:r>
+      <w:proofErr w:type="spellEnd"/>
+      <w:r>
+        <w:rPr>
+          <w:sz w:val="18"/>
+          <w:szCs w:val="18"/>
+        </w:rPr>
+        <w:t xml:space="preserve"> = [slope * x + intercept for x in X]</w:t>
+      </w:r>
+    </w:p>
+    <w:p>
+      <w:pPr>
+        <w:spacing w:line="240" w:lineRule="auto"/>
+        <w:rPr>
+          <w:sz w:val="18"/>
+          <w:szCs w:val="18"/>
+        </w:rPr>
+      </w:pPr>
+      <w:proofErr w:type="spellStart"/>
+      <w:r>
+        <w:rPr>
+          <w:sz w:val="18"/>
+          <w:szCs w:val="18"/>
+        </w:rPr>
+        <w:t>plt.plot</w:t>
+      </w:r>
+      <w:proofErr w:type="spellEnd"/>
+      <w:r>
+        <w:rPr>
+          <w:sz w:val="18"/>
+          <w:szCs w:val="18"/>
+        </w:rPr>
+        <w:t xml:space="preserve">(X, </w:t>
+      </w:r>
+      <w:proofErr w:type="spellStart"/>
+      <w:r>
+        <w:rPr>
+          <w:sz w:val="18"/>
+          <w:szCs w:val="18"/>
+        </w:rPr>
+        <w:t>Y_predicted</w:t>
+      </w:r>
+      <w:proofErr w:type="spellEnd"/>
+      <w:r>
+        <w:rPr>
+          <w:sz w:val="18"/>
+          <w:szCs w:val="18"/>
+        </w:rPr>
+        <w:t>, color='red', linewidth=2.5, label='Regression Line')</w:t>
+      </w:r>
+    </w:p>
+    <w:p>
+      <w:pPr>
+        <w:spacing w:line="240" w:lineRule="auto"/>
+        <w:rPr>
+          <w:sz w:val="18"/>
+          <w:szCs w:val="18"/>
+        </w:rPr>
+      </w:pPr>
+    </w:p>
+    <w:p>
+      <w:pPr>
+        <w:spacing w:line="240" w:lineRule="auto"/>
+        <w:rPr>
+          <w:sz w:val="18"/>
+          <w:szCs w:val="18"/>
+        </w:rPr>
+      </w:pPr>
+      <w:r>
+        <w:rPr>
+          <w:sz w:val="18"/>
+          <w:szCs w:val="18"/>
+        </w:rPr>
+        <w:t># Customizing the plot</w:t>
+      </w:r>
+    </w:p>
+    <w:p>
+      <w:pPr>
+        <w:spacing w:line="240" w:lineRule="auto"/>
+        <w:rPr>
+          <w:sz w:val="18"/>
+          <w:szCs w:val="18"/>
+        </w:rPr>
+      </w:pPr>
+      <w:proofErr w:type="spellStart"/>
+      <w:r>
+        <w:rPr>
+          <w:sz w:val="18"/>
+          <w:szCs w:val="18"/>
+        </w:rPr>
+        <w:t>plt.title</w:t>
+      </w:r>
+      <w:proofErr w:type="spellEnd"/>
+      <w:r>
+        <w:rPr>
+          <w:sz w:val="18"/>
+          <w:szCs w:val="18"/>
+        </w:rPr>
+        <w:t xml:space="preserve">('Total Runs vs Wickets (Ball-by-Ball Data)', </w:t>
+      </w:r>
+      <w:proofErr w:type="spellStart"/>
+      <w:r>
+        <w:rPr>
+          <w:sz w:val="18"/>
+          <w:szCs w:val="18"/>
+        </w:rPr>
+        <w:t>fontsize</w:t>
+      </w:r>
+      <w:proofErr w:type="spellEnd"/>
+      <w:r>
+        <w:rPr>
+          <w:sz w:val="18"/>
+          <w:szCs w:val="18"/>
+        </w:rPr>
+        <w:t>=16)</w:t>
+      </w:r>
+    </w:p>
+    <w:p>
+      <w:pPr>
+        <w:spacing w:line="240" w:lineRule="auto"/>
+        <w:rPr>
+          <w:sz w:val="18"/>
+          <w:szCs w:val="18"/>
+        </w:rPr>
+      </w:pPr>
+      <w:proofErr w:type="spellStart"/>
+      <w:r>
+        <w:rPr>
+          <w:sz w:val="18"/>
+          <w:szCs w:val="18"/>
+        </w:rPr>
+        <w:t>plt.xlabel</w:t>
+      </w:r>
+      <w:proofErr w:type="spellEnd"/>
+      <w:r>
+        <w:rPr>
+          <w:sz w:val="18"/>
+          <w:szCs w:val="18"/>
+        </w:rPr>
+        <w:t xml:space="preserve">('Wickets Lost', </w:t>
+      </w:r>
+      <w:proofErr w:type="spellStart"/>
+      <w:r>
+        <w:rPr>
+          <w:sz w:val="18"/>
+          <w:szCs w:val="18"/>
+        </w:rPr>
+        <w:t>fontsize</w:t>
+      </w:r>
+      <w:proofErr w:type="spellEnd"/>
+      <w:r>
+        <w:rPr>
+          <w:sz w:val="18"/>
+          <w:szCs w:val="18"/>
+        </w:rPr>
+        <w:t>=14)</w:t>
+      </w:r>
+    </w:p>
+    <w:p>
+      <w:pPr>
+        <w:spacing w:line="240" w:lineRule="auto"/>
+        <w:rPr>
+          <w:sz w:val="18"/>
+          <w:szCs w:val="18"/>
+        </w:rPr>
+      </w:pPr>
+      <w:proofErr w:type="spellStart"/>
+      <w:r>
+        <w:rPr>
+          <w:sz w:val="18"/>
+          <w:szCs w:val="18"/>
+        </w:rPr>
+        <w:t>plt.ylabel</w:t>
+      </w:r>
+      <w:proofErr w:type="spellEnd"/>
+      <w:r>
+        <w:rPr>
+          <w:sz w:val="18"/>
+          <w:szCs w:val="18"/>
+        </w:rPr>
+        <w:t xml:space="preserve">('Total Runs Scored', </w:t>
+      </w:r>
+      <w:proofErr w:type="spellStart"/>
+      <w:r>
+        <w:rPr>
+          <w:sz w:val="18"/>
+          <w:szCs w:val="18"/>
+        </w:rPr>
+        <w:t>fontsize</w:t>
+      </w:r>
+      <w:proofErr w:type="spellEnd"/>
+      <w:r>
+        <w:rPr>
+          <w:sz w:val="18"/>
+          <w:szCs w:val="18"/>
+        </w:rPr>
+        <w:t>=14)</w:t>
+      </w:r>
+    </w:p>
+    <w:p>
+      <w:pPr>
+        <w:spacing w:line="240" w:lineRule="auto"/>
+        <w:rPr>
+          <w:sz w:val="18"/>
+          <w:szCs w:val="18"/>
+        </w:rPr>
+      </w:pPr>
+      <w:proofErr w:type="spellStart"/>
+      <w:r>
+        <w:rPr>
+          <w:sz w:val="18"/>
+          <w:szCs w:val="18"/>
+        </w:rPr>
+        <w:t>plt.legend</w:t>
+      </w:r>
+      <w:proofErr w:type="spellEnd"/>
+      <w:r>
+        <w:rPr>
+          <w:sz w:val="18"/>
+          <w:szCs w:val="18"/>
+        </w:rPr>
+        <w:t xml:space="preserve">(loc='upper left', </w:t>
+      </w:r>
+      <w:proofErr w:type="spellStart"/>
+      <w:r>
+        <w:rPr>
+          <w:sz w:val="18"/>
+          <w:szCs w:val="18"/>
+        </w:rPr>
+        <w:t>fontsize</w:t>
+      </w:r>
+      <w:proofErr w:type="spellEnd"/>
+      <w:r>
+        <w:rPr>
+          <w:sz w:val="18"/>
+          <w:szCs w:val="18"/>
+        </w:rPr>
+        <w:t>=12)</w:t>
+      </w:r>
+    </w:p>
+    <w:p>
+      <w:pPr>
+        <w:spacing w:line="240" w:lineRule="auto"/>
+        <w:rPr>
+          <w:sz w:val="18"/>
+          <w:szCs w:val="18"/>
+        </w:rPr>
+      </w:pPr>
+      <w:proofErr w:type="spellStart"/>
+      <w:r>
+        <w:rPr>
+          <w:sz w:val="18"/>
+          <w:szCs w:val="18"/>
+        </w:rPr>
+        <w:t>plt.grid</w:t>
+      </w:r>
+      <w:proofErr w:type="spellEnd"/>
+      <w:r>
+        <w:rPr>
+          <w:sz w:val="18"/>
+          <w:szCs w:val="18"/>
+        </w:rPr>
+        <w:t>(True)</w:t>
+      </w:r>
+    </w:p>
+    <w:p>
+      <w:pPr>
+        <w:spacing w:line="240" w:lineRule="auto"/>
+        <w:rPr>
+          <w:sz w:val="18"/>
+          <w:szCs w:val="18"/>
+        </w:rPr>
+      </w:pPr>
+    </w:p>
+    <w:p>
+      <w:pPr>
+        <w:spacing w:line="240" w:lineRule="auto"/>
+        <w:rPr>
+          <w:sz w:val="18"/>
+          <w:szCs w:val="18"/>
+        </w:rPr>
+      </w:pPr>
+      <w:r>
+        <w:rPr>
+          <w:sz w:val="18"/>
+          <w:szCs w:val="18"/>
+        </w:rPr>
+        <w:t># Show the plot</w:t>
+      </w:r>
+    </w:p>
+    <w:p>
+      <w:pPr>
+        <w:spacing w:line="240" w:lineRule="auto"/>
+        <w:rPr>
+          <w:sz w:val="18"/>
+          <w:szCs w:val="18"/>
+        </w:rPr>
+      </w:pPr>
+      <w:proofErr w:type="spellStart"/>
+      <w:r>
+        <w:rPr>
+          <w:sz w:val="18"/>
+          <w:szCs w:val="18"/>
+        </w:rPr>
+        <w:t>plt.show</w:t>
+      </w:r>
+      <w:proofErr w:type="spellEnd"/>
+      <w:r>
+        <w:rPr>
+          <w:sz w:val="18"/>
+          <w:szCs w:val="18"/>
+        </w:rPr>
+        <w:t>()</w:t>
+      </w:r>
+    </w:p>
+    <w:p>
+      <w:pPr>
+        <w:spacing w:line="240" w:lineRule="auto"/>
+        <w:rPr>
+          <w:sz w:val="18"/>
+          <w:szCs w:val="18"/>
+        </w:rPr>
+      </w:pPr>
+    </w:p>
+    <w:p>
+      <w:pPr>
+        <w:spacing w:line="240" w:lineRule="auto"/>
+        <w:rPr>
+          <w:sz w:val="18"/>
+          <w:szCs w:val="18"/>
+        </w:rPr>
+      </w:pPr>
+      <w:r>
+        <w:rPr>
+          <w:sz w:val="18"/>
+          <w:szCs w:val="18"/>
+        </w:rPr>
+        <w:t># Print regression parameters</w:t>
+      </w:r>
+    </w:p>
+    <w:p>
+      <w:pPr>
+        <w:spacing w:line="240" w:lineRule="auto"/>
+        <w:rPr>
+          <w:sz w:val="18"/>
+          <w:szCs w:val="18"/>
+        </w:rPr>
+      </w:pPr>
+      <w:r>
+        <w:rPr>
+          <w:sz w:val="18"/>
+          <w:szCs w:val="18"/>
+        </w:rPr>
+        <w:t>print("Slope:", slope)</w:t>
+      </w:r>
+    </w:p>
+    <w:p>
+      <w:pPr>
+        <w:spacing w:line="240" w:lineRule="auto"/>
+        <w:rPr>
+          <w:sz w:val="18"/>
+          <w:szCs w:val="18"/>
+        </w:rPr>
+      </w:pPr>
+      <w:r>
+        <w:rPr>
+          <w:sz w:val="18"/>
+          <w:szCs w:val="18"/>
+        </w:rPr>
+        <w:t>print("Intercept:", intercept)</w:t>
+      </w:r>
+    </w:p>
+    <w:p>
+      <w:pPr>
+        <w:pStyle w:val="Heading3"/>
+      </w:pPr>
+    </w:p>
+    <w:p>
+      <w:pPr>
+        <w:pStyle w:val="Heading3"/>
+      </w:pPr>
+      <w:r>
+        <w:t>Relation between total balls(x) and total runs(y):</w:t>
+      </w:r>
+    </w:p>
+    <w:p>
+      <w:pPr>
+        <w:spacing w:line="240" w:lineRule="auto"/>
+        <w:rPr>
+          <w:sz w:val="18"/>
+          <w:szCs w:val="18"/>
+        </w:rPr>
+      </w:pPr>
+      <w:r>
+        <w:rPr>
+          <w:sz w:val="18"/>
+          <w:szCs w:val="18"/>
+        </w:rPr>
+        <w:t>import csv</w:t>
+      </w:r>
+    </w:p>
+    <w:p>
+      <w:pPr>
+        <w:spacing w:line="240" w:lineRule="auto"/>
+        <w:rPr>
+          <w:sz w:val="18"/>
+          <w:szCs w:val="18"/>
+        </w:rPr>
+      </w:pPr>
+      <w:r>
+        <w:rPr>
+          <w:sz w:val="18"/>
+          <w:szCs w:val="18"/>
+        </w:rPr>
+        <w:t xml:space="preserve">from collections import </w:t>
+      </w:r>
+      <w:proofErr w:type="spellStart"/>
+      <w:r>
+        <w:rPr>
+          <w:sz w:val="18"/>
+          <w:szCs w:val="18"/>
+        </w:rPr>
+        <w:t>defaultdict</w:t>
+      </w:r>
+      <w:proofErr w:type="spellEnd"/>
+    </w:p>
+    <w:p>
+      <w:pPr>
+        <w:spacing w:line="240" w:lineRule="auto"/>
+        <w:rPr>
+          <w:sz w:val="18"/>
+          <w:szCs w:val="18"/>
+        </w:rPr>
+      </w:pPr>
+    </w:p>
+    <w:p>
+      <w:pPr>
+        <w:spacing w:line="240" w:lineRule="auto"/>
+        <w:rPr>
+          <w:sz w:val="18"/>
+          <w:szCs w:val="18"/>
+        </w:rPr>
+      </w:pPr>
+      <w:r>
+        <w:rPr>
+          <w:sz w:val="18"/>
+          <w:szCs w:val="18"/>
+        </w:rPr>
+        <w:t># Load the data from the CSV file</w:t>
+      </w:r>
+    </w:p>
+    <w:p>
+      <w:pPr>
+        <w:spacing w:line="240" w:lineRule="auto"/>
+        <w:rPr>
+          <w:sz w:val="18"/>
+          <w:szCs w:val="18"/>
+        </w:rPr>
+      </w:pPr>
+      <w:r>
+        <w:rPr>
+          <w:sz w:val="18"/>
+          <w:szCs w:val="18"/>
+        </w:rPr>
+        <w:t>data = []</w:t>
+      </w:r>
+    </w:p>
+    <w:p>
+      <w:pPr>
+        <w:spacing w:line="240" w:lineRule="auto"/>
+        <w:rPr>
+          <w:sz w:val="18"/>
+          <w:szCs w:val="18"/>
+        </w:rPr>
+      </w:pPr>
+      <w:r>
+        <w:rPr>
+          <w:sz w:val="18"/>
+          <w:szCs w:val="18"/>
+        </w:rPr>
+        <w:t>with open('PSL.csv', 'r') as file:</w:t>
+      </w:r>
+    </w:p>
+    <w:p>
+      <w:pPr>
+        <w:spacing w:line="240" w:lineRule="auto"/>
+        <w:rPr>
+          <w:sz w:val="18"/>
+          <w:szCs w:val="18"/>
+        </w:rPr>
+      </w:pPr>
+      <w:r>
+        <w:rPr>
+          <w:sz w:val="18"/>
+          <w:szCs w:val="18"/>
+        </w:rPr>
+        <w:t xml:space="preserve">    reader = </w:t>
+      </w:r>
+      <w:proofErr w:type="spellStart"/>
+      <w:r>
+        <w:rPr>
+          <w:sz w:val="18"/>
+          <w:szCs w:val="18"/>
+        </w:rPr>
+        <w:t>csv.reader</w:t>
+      </w:r>
+      <w:proofErr w:type="spellEnd"/>
+      <w:r>
+        <w:rPr>
+          <w:sz w:val="18"/>
+          <w:szCs w:val="18"/>
+        </w:rPr>
+        <w:t>(file)</w:t>
+      </w:r>
+    </w:p>
+    <w:p>
+      <w:pPr>
+        <w:spacing w:line="240" w:lineRule="auto"/>
+        <w:rPr>
+          <w:sz w:val="18"/>
+          <w:szCs w:val="18"/>
+        </w:rPr>
+      </w:pPr>
+      <w:r>
+        <w:rPr>
+          <w:sz w:val="18"/>
+          <w:szCs w:val="18"/>
+        </w:rPr>
+        <w:t xml:space="preserve">    next(reader)  # Skip the header row</w:t>
+      </w:r>
+    </w:p>
+    <w:p>
+      <w:pPr>
+        <w:spacing w:line="240" w:lineRule="auto"/>
+        <w:rPr>
+          <w:sz w:val="18"/>
+          <w:szCs w:val="18"/>
+        </w:rPr>
+      </w:pPr>
+      <w:r>
+        <w:rPr>
+          <w:sz w:val="18"/>
+          <w:szCs w:val="18"/>
+        </w:rPr>
+        <w:t xml:space="preserve">    for row in reader:</w:t>
+      </w:r>
+    </w:p>
+    <w:p>
+      <w:pPr>
+        <w:spacing w:line="240" w:lineRule="auto"/>
+        <w:rPr>
+          <w:sz w:val="18"/>
+          <w:szCs w:val="18"/>
+        </w:rPr>
+      </w:pPr>
+      <w:r>
+        <w:rPr>
+          <w:sz w:val="18"/>
+          <w:szCs w:val="18"/>
+        </w:rPr>
+        <w:t xml:space="preserve">        batter = row[4]</w:t>
+      </w:r>
+    </w:p>
+    <w:p>
+      <w:pPr>
+        <w:spacing w:line="240" w:lineRule="auto"/>
+        <w:rPr>
+          <w:sz w:val="18"/>
+          <w:szCs w:val="18"/>
+        </w:rPr>
+      </w:pPr>
+      <w:r>
+        <w:rPr>
+          <w:sz w:val="18"/>
+          <w:szCs w:val="18"/>
+        </w:rPr>
+        <w:t xml:space="preserve">        </w:t>
+      </w:r>
+      <w:proofErr w:type="spellStart"/>
+      <w:r>
+        <w:rPr>
+          <w:sz w:val="18"/>
+          <w:szCs w:val="18"/>
+        </w:rPr>
+        <w:t>batter_runs</w:t>
+      </w:r>
+      <w:proofErr w:type="spellEnd"/>
+      <w:r>
+        <w:rPr>
+          <w:sz w:val="18"/>
+          <w:szCs w:val="18"/>
+        </w:rPr>
+        <w:t xml:space="preserve"> = float(row[7])</w:t>
+      </w:r>
+    </w:p>
+    <w:p>
+      <w:pPr>
+        <w:spacing w:line="240" w:lineRule="auto"/>
+        <w:rPr>
+          <w:sz w:val="18"/>
+          <w:szCs w:val="18"/>
+        </w:rPr>
+      </w:pPr>
+      <w:r>
+        <w:rPr>
+          <w:sz w:val="18"/>
+          <w:szCs w:val="18"/>
+        </w:rPr>
+        <w:t xml:space="preserve">        </w:t>
+      </w:r>
+      <w:proofErr w:type="spellStart"/>
+      <w:r>
+        <w:rPr>
+          <w:sz w:val="18"/>
+          <w:szCs w:val="18"/>
+        </w:rPr>
+        <w:t>ball_number</w:t>
+      </w:r>
+      <w:proofErr w:type="spellEnd"/>
+      <w:r>
+        <w:rPr>
+          <w:sz w:val="18"/>
+          <w:szCs w:val="18"/>
+        </w:rPr>
+        <w:t xml:space="preserve"> = float(row[3])</w:t>
+      </w:r>
+    </w:p>
+    <w:p>
+      <w:pPr>
+        <w:spacing w:line="240" w:lineRule="auto"/>
+        <w:rPr>
+          <w:sz w:val="18"/>
+          <w:szCs w:val="18"/>
+        </w:rPr>
+      </w:pPr>
+      <w:r>
+        <w:rPr>
+          <w:sz w:val="18"/>
+          <w:szCs w:val="18"/>
+        </w:rPr>
+        <w:t xml:space="preserve">        </w:t>
+      </w:r>
+      <w:proofErr w:type="spellStart"/>
+      <w:r>
+        <w:rPr>
+          <w:sz w:val="18"/>
+          <w:szCs w:val="18"/>
+        </w:rPr>
+        <w:t>data.append</w:t>
+      </w:r>
+      <w:proofErr w:type="spellEnd"/>
+      <w:r>
+        <w:rPr>
+          <w:sz w:val="18"/>
+          <w:szCs w:val="18"/>
+        </w:rPr>
+        <w:t xml:space="preserve">((batter, </w:t>
+      </w:r>
+      <w:proofErr w:type="spellStart"/>
+      <w:r>
+        <w:rPr>
+          <w:sz w:val="18"/>
+          <w:szCs w:val="18"/>
+        </w:rPr>
+        <w:t>batter_runs</w:t>
+      </w:r>
+      <w:proofErr w:type="spellEnd"/>
+      <w:r>
+        <w:rPr>
+          <w:sz w:val="18"/>
+          <w:szCs w:val="18"/>
+        </w:rPr>
+        <w:t xml:space="preserve">, </w:t>
+      </w:r>
+      <w:proofErr w:type="spellStart"/>
+      <w:r>
+        <w:rPr>
+          <w:sz w:val="18"/>
+          <w:szCs w:val="18"/>
+        </w:rPr>
+        <w:t>ball_number</w:t>
+      </w:r>
+      <w:proofErr w:type="spellEnd"/>
+      <w:r>
+        <w:rPr>
+          <w:sz w:val="18"/>
+          <w:szCs w:val="18"/>
+        </w:rPr>
+        <w:t>))</w:t>
+      </w:r>
+    </w:p>
+    <w:p>
+      <w:pPr>
+        <w:spacing w:line="240" w:lineRule="auto"/>
+        <w:rPr>
+          <w:sz w:val="18"/>
+          <w:szCs w:val="18"/>
+        </w:rPr>
+      </w:pPr>
+    </w:p>
+    <w:p>
+      <w:pPr>
+        <w:spacing w:line="240" w:lineRule="auto"/>
+        <w:rPr>
+          <w:sz w:val="18"/>
+          <w:szCs w:val="18"/>
+        </w:rPr>
+      </w:pPr>
+      <w:r>
+        <w:rPr>
+          <w:sz w:val="18"/>
+          <w:szCs w:val="18"/>
+        </w:rPr>
+        <w:lastRenderedPageBreak/>
+        <w:t># Group the data by batter</w:t>
+      </w:r>
+    </w:p>
+    <w:p>
+      <w:pPr>
+        <w:spacing w:line="240" w:lineRule="auto"/>
+        <w:rPr>
+          <w:sz w:val="18"/>
+          <w:szCs w:val="18"/>
+        </w:rPr>
+      </w:pPr>
+      <w:proofErr w:type="spellStart"/>
+      <w:r>
+        <w:rPr>
+          <w:sz w:val="18"/>
+          <w:szCs w:val="18"/>
+        </w:rPr>
+        <w:t>batter_data</w:t>
+      </w:r>
+      <w:proofErr w:type="spellEnd"/>
+      <w:r>
+        <w:rPr>
+          <w:sz w:val="18"/>
+          <w:szCs w:val="18"/>
+        </w:rPr>
+        <w:t xml:space="preserve"> = </w:t>
+      </w:r>
+      <w:proofErr w:type="spellStart"/>
+      <w:r>
+        <w:rPr>
+          <w:sz w:val="18"/>
+          <w:szCs w:val="18"/>
+        </w:rPr>
+        <w:t>defaultdict</w:t>
+      </w:r>
+      <w:proofErr w:type="spellEnd"/>
+      <w:r>
+        <w:rPr>
+          <w:sz w:val="18"/>
+          <w:szCs w:val="18"/>
+        </w:rPr>
+        <w:t>(list)</w:t>
+      </w:r>
+    </w:p>
+    <w:p>
+      <w:pPr>
+        <w:spacing w:line="240" w:lineRule="auto"/>
+        <w:rPr>
+          <w:sz w:val="18"/>
+          <w:szCs w:val="18"/>
+        </w:rPr>
+      </w:pPr>
+      <w:r>
+        <w:rPr>
+          <w:sz w:val="18"/>
+          <w:szCs w:val="18"/>
+        </w:rPr>
+        <w:t xml:space="preserve">for batter, </w:t>
+      </w:r>
+      <w:proofErr w:type="spellStart"/>
+      <w:r>
+        <w:rPr>
+          <w:sz w:val="18"/>
+          <w:szCs w:val="18"/>
+        </w:rPr>
+        <w:t>batter_runs</w:t>
+      </w:r>
+      <w:proofErr w:type="spellEnd"/>
+      <w:r>
+        <w:rPr>
+          <w:sz w:val="18"/>
+          <w:szCs w:val="18"/>
+        </w:rPr>
+        <w:t xml:space="preserve">, </w:t>
+      </w:r>
+      <w:proofErr w:type="spellStart"/>
+      <w:r>
+        <w:rPr>
+          <w:sz w:val="18"/>
+          <w:szCs w:val="18"/>
+        </w:rPr>
+        <w:t>ball_number</w:t>
+      </w:r>
+      <w:proofErr w:type="spellEnd"/>
+      <w:r>
+        <w:rPr>
+          <w:sz w:val="18"/>
+          <w:szCs w:val="18"/>
+        </w:rPr>
+        <w:t xml:space="preserve"> in data:</w:t>
+      </w:r>
+    </w:p>
+    <w:p>
+      <w:pPr>
+        <w:spacing w:line="240" w:lineRule="auto"/>
+        <w:rPr>
+          <w:sz w:val="18"/>
+          <w:szCs w:val="18"/>
+        </w:rPr>
+      </w:pPr>
+      <w:r>
+        <w:rPr>
+          <w:sz w:val="18"/>
+          <w:szCs w:val="18"/>
+        </w:rPr>
+        <w:t xml:space="preserve">    </w:t>
+      </w:r>
+      <w:proofErr w:type="spellStart"/>
+      <w:r>
+        <w:rPr>
+          <w:sz w:val="18"/>
+          <w:szCs w:val="18"/>
+        </w:rPr>
+        <w:t>batter_data</w:t>
+      </w:r>
+      <w:proofErr w:type="spellEnd"/>
+      <w:r>
+        <w:rPr>
+          <w:sz w:val="18"/>
+          <w:szCs w:val="18"/>
+        </w:rPr>
+        <w:t>[batter].append((</w:t>
+      </w:r>
+      <w:proofErr w:type="spellStart"/>
+      <w:r>
+        <w:rPr>
+          <w:sz w:val="18"/>
+          <w:szCs w:val="18"/>
+        </w:rPr>
+        <w:t>batter_runs</w:t>
+      </w:r>
+      <w:proofErr w:type="spellEnd"/>
+      <w:r>
+        <w:rPr>
+          <w:sz w:val="18"/>
+          <w:szCs w:val="18"/>
+        </w:rPr>
+        <w:t xml:space="preserve">, </w:t>
+      </w:r>
+      <w:proofErr w:type="spellStart"/>
+      <w:r>
+        <w:rPr>
+          <w:sz w:val="18"/>
+          <w:szCs w:val="18"/>
+        </w:rPr>
+        <w:t>ball_number</w:t>
+      </w:r>
+      <w:proofErr w:type="spellEnd"/>
+      <w:r>
+        <w:rPr>
+          <w:sz w:val="18"/>
+          <w:szCs w:val="18"/>
+        </w:rPr>
+        <w:t>))</w:t>
+      </w:r>
+    </w:p>
+    <w:p>
+      <w:pPr>
+        <w:spacing w:line="240" w:lineRule="auto"/>
+        <w:rPr>
+          <w:sz w:val="18"/>
+          <w:szCs w:val="18"/>
+        </w:rPr>
+      </w:pPr>
+    </w:p>
+    <w:p>
+      <w:pPr>
+        <w:spacing w:line="240" w:lineRule="auto"/>
+        <w:rPr>
+          <w:sz w:val="18"/>
+          <w:szCs w:val="18"/>
+        </w:rPr>
+      </w:pPr>
+      <w:r>
+        <w:rPr>
+          <w:sz w:val="18"/>
+          <w:szCs w:val="18"/>
+        </w:rPr>
+        <w:t># Create feature and target variables</w:t>
+      </w:r>
+    </w:p>
+    <w:p>
+      <w:pPr>
+        <w:spacing w:line="240" w:lineRule="auto"/>
+        <w:rPr>
+          <w:sz w:val="18"/>
+          <w:szCs w:val="18"/>
+        </w:rPr>
+      </w:pPr>
+      <w:r>
+        <w:rPr>
+          <w:sz w:val="18"/>
+          <w:szCs w:val="18"/>
+        </w:rPr>
+        <w:t>X = []</w:t>
+      </w:r>
+    </w:p>
+    <w:p>
+      <w:pPr>
+        <w:spacing w:line="240" w:lineRule="auto"/>
+        <w:rPr>
+          <w:sz w:val="18"/>
+          <w:szCs w:val="18"/>
+        </w:rPr>
+      </w:pPr>
+      <w:r>
+        <w:rPr>
+          <w:sz w:val="18"/>
+          <w:szCs w:val="18"/>
+        </w:rPr>
+        <w:t>y = []</w:t>
+      </w:r>
+    </w:p>
+    <w:p>
+      <w:pPr>
+        <w:spacing w:line="240" w:lineRule="auto"/>
+        <w:rPr>
+          <w:sz w:val="18"/>
+          <w:szCs w:val="18"/>
+        </w:rPr>
+      </w:pPr>
+      <w:r>
+        <w:rPr>
+          <w:sz w:val="18"/>
+          <w:szCs w:val="18"/>
+        </w:rPr>
+        <w:t xml:space="preserve">for batter, </w:t>
+      </w:r>
+      <w:proofErr w:type="spellStart"/>
+      <w:r>
+        <w:rPr>
+          <w:sz w:val="18"/>
+          <w:szCs w:val="18"/>
+        </w:rPr>
+        <w:t>runs_balls</w:t>
+      </w:r>
+      <w:proofErr w:type="spellEnd"/>
+      <w:r>
+        <w:rPr>
+          <w:sz w:val="18"/>
+          <w:szCs w:val="18"/>
+        </w:rPr>
+        <w:t xml:space="preserve"> in </w:t>
+      </w:r>
+      <w:proofErr w:type="spellStart"/>
+      <w:r>
+        <w:rPr>
+          <w:sz w:val="18"/>
+          <w:szCs w:val="18"/>
+        </w:rPr>
+        <w:t>batter_data.items</w:t>
+      </w:r>
+      <w:proofErr w:type="spellEnd"/>
+      <w:r>
+        <w:rPr>
+          <w:sz w:val="18"/>
+          <w:szCs w:val="18"/>
+        </w:rPr>
+        <w:t>():</w:t>
+      </w:r>
+    </w:p>
+    <w:p>
+      <w:pPr>
+        <w:spacing w:line="240" w:lineRule="auto"/>
+        <w:rPr>
+          <w:sz w:val="18"/>
+          <w:szCs w:val="18"/>
+        </w:rPr>
+      </w:pPr>
+      <w:r>
+        <w:rPr>
+          <w:sz w:val="18"/>
+          <w:szCs w:val="18"/>
+        </w:rPr>
+        <w:t xml:space="preserve">    </w:t>
+      </w:r>
+      <w:proofErr w:type="spellStart"/>
+      <w:r>
+        <w:rPr>
+          <w:sz w:val="18"/>
+          <w:szCs w:val="18"/>
+        </w:rPr>
+        <w:t>total_runs</w:t>
+      </w:r>
+      <w:proofErr w:type="spellEnd"/>
+      <w:r>
+        <w:rPr>
+          <w:sz w:val="18"/>
+          <w:szCs w:val="18"/>
+        </w:rPr>
+        <w:t xml:space="preserve"> = sum(run for run, _ in </w:t>
+      </w:r>
+      <w:proofErr w:type="spellStart"/>
+      <w:r>
+        <w:rPr>
+          <w:sz w:val="18"/>
+          <w:szCs w:val="18"/>
+        </w:rPr>
+        <w:t>runs_balls</w:t>
+      </w:r>
+      <w:proofErr w:type="spellEnd"/>
+      <w:r>
+        <w:rPr>
+          <w:sz w:val="18"/>
+          <w:szCs w:val="18"/>
+        </w:rPr>
+        <w:t>)</w:t>
+      </w:r>
+    </w:p>
+    <w:p>
+      <w:pPr>
+        <w:spacing w:line="240" w:lineRule="auto"/>
+        <w:rPr>
+          <w:sz w:val="18"/>
+          <w:szCs w:val="18"/>
+        </w:rPr>
+      </w:pPr>
+      <w:r>
+        <w:rPr>
+          <w:sz w:val="18"/>
+          <w:szCs w:val="18"/>
+        </w:rPr>
+        <w:t xml:space="preserve">    </w:t>
+      </w:r>
+      <w:proofErr w:type="spellStart"/>
+      <w:r>
+        <w:rPr>
+          <w:sz w:val="18"/>
+          <w:szCs w:val="18"/>
+        </w:rPr>
+        <w:t>total_balls</w:t>
+      </w:r>
+      <w:proofErr w:type="spellEnd"/>
+      <w:r>
+        <w:rPr>
+          <w:sz w:val="18"/>
+          <w:szCs w:val="18"/>
+        </w:rPr>
+        <w:t xml:space="preserve"> = sum(1 for _, _ in </w:t>
+      </w:r>
+      <w:proofErr w:type="spellStart"/>
+      <w:r>
+        <w:rPr>
+          <w:sz w:val="18"/>
+          <w:szCs w:val="18"/>
+        </w:rPr>
+        <w:t>runs_balls</w:t>
+      </w:r>
+      <w:proofErr w:type="spellEnd"/>
+      <w:r>
+        <w:rPr>
+          <w:sz w:val="18"/>
+          <w:szCs w:val="18"/>
+        </w:rPr>
+        <w:t>)</w:t>
+      </w:r>
+    </w:p>
+    <w:p>
+      <w:pPr>
+        <w:spacing w:line="240" w:lineRule="auto"/>
+        <w:rPr>
+          <w:sz w:val="18"/>
+          <w:szCs w:val="18"/>
+        </w:rPr>
+      </w:pPr>
+      <w:r>
+        <w:rPr>
+          <w:sz w:val="18"/>
+          <w:szCs w:val="18"/>
+        </w:rPr>
+        <w:t xml:space="preserve">    </w:t>
+      </w:r>
+      <w:proofErr w:type="spellStart"/>
+      <w:r>
+        <w:rPr>
+          <w:sz w:val="18"/>
+          <w:szCs w:val="18"/>
+        </w:rPr>
+        <w:t>X.append</w:t>
+      </w:r>
+      <w:proofErr w:type="spellEnd"/>
+      <w:r>
+        <w:rPr>
+          <w:sz w:val="18"/>
+          <w:szCs w:val="18"/>
+        </w:rPr>
+        <w:t>(</w:t>
+      </w:r>
+      <w:proofErr w:type="spellStart"/>
+      <w:r>
+        <w:rPr>
+          <w:sz w:val="18"/>
+          <w:szCs w:val="18"/>
+        </w:rPr>
+        <w:t>total_balls</w:t>
+      </w:r>
+      <w:proofErr w:type="spellEnd"/>
+      <w:r>
+        <w:rPr>
+          <w:sz w:val="18"/>
+          <w:szCs w:val="18"/>
+        </w:rPr>
+        <w:t>)</w:t>
+      </w:r>
+    </w:p>
+    <w:p>
+      <w:pPr>
+        <w:spacing w:line="240" w:lineRule="auto"/>
+        <w:rPr>
+          <w:sz w:val="18"/>
+          <w:szCs w:val="18"/>
+        </w:rPr>
+      </w:pPr>
+      <w:r>
+        <w:rPr>
+          <w:sz w:val="18"/>
+          <w:szCs w:val="18"/>
+        </w:rPr>
+        <w:t xml:space="preserve">    </w:t>
+      </w:r>
+      <w:proofErr w:type="spellStart"/>
+      <w:r>
+        <w:rPr>
+          <w:sz w:val="18"/>
+          <w:szCs w:val="18"/>
+        </w:rPr>
+        <w:t>y.append</w:t>
+      </w:r>
+      <w:proofErr w:type="spellEnd"/>
+      <w:r>
+        <w:rPr>
+          <w:sz w:val="18"/>
+          <w:szCs w:val="18"/>
+        </w:rPr>
+        <w:t>(</w:t>
+      </w:r>
+      <w:proofErr w:type="spellStart"/>
+      <w:r>
+        <w:rPr>
+          <w:sz w:val="18"/>
+          <w:szCs w:val="18"/>
+        </w:rPr>
+        <w:t>total_runs</w:t>
+      </w:r>
+      <w:proofErr w:type="spellEnd"/>
+      <w:r>
+        <w:rPr>
+          <w:sz w:val="18"/>
+          <w:szCs w:val="18"/>
+        </w:rPr>
+        <w:t>)</w:t>
+      </w:r>
+    </w:p>
+    <w:p>
+      <w:pPr>
+        <w:spacing w:line="240" w:lineRule="auto"/>
+        <w:rPr>
+          <w:sz w:val="18"/>
+          <w:szCs w:val="18"/>
+        </w:rPr>
+      </w:pPr>
+    </w:p>
+    <w:p>
+      <w:pPr>
+        <w:spacing w:line="240" w:lineRule="auto"/>
+        <w:rPr>
+          <w:sz w:val="18"/>
+          <w:szCs w:val="18"/>
+        </w:rPr>
+      </w:pPr>
+      <w:r>
+        <w:rPr>
+          <w:sz w:val="18"/>
+          <w:szCs w:val="18"/>
+        </w:rPr>
+        <w:t># Create a linear regression model</w:t>
+      </w:r>
+    </w:p>
+    <w:p>
+      <w:pPr>
+        <w:spacing w:line="240" w:lineRule="auto"/>
+        <w:rPr>
+          <w:sz w:val="18"/>
+          <w:szCs w:val="18"/>
+        </w:rPr>
+      </w:pPr>
+      <w:r>
+        <w:rPr>
+          <w:sz w:val="18"/>
+          <w:szCs w:val="18"/>
+        </w:rPr>
+        <w:t xml:space="preserve">import </w:t>
+      </w:r>
+      <w:proofErr w:type="spellStart"/>
+      <w:r>
+        <w:rPr>
+          <w:sz w:val="18"/>
+          <w:szCs w:val="18"/>
+        </w:rPr>
+        <w:t>numpy</w:t>
+      </w:r>
+      <w:proofErr w:type="spellEnd"/>
+      <w:r>
+        <w:rPr>
+          <w:sz w:val="18"/>
+          <w:szCs w:val="18"/>
+        </w:rPr>
+        <w:t xml:space="preserve"> as np</w:t>
+      </w:r>
+    </w:p>
+    <w:p>
+      <w:pPr>
+        <w:spacing w:line="240" w:lineRule="auto"/>
+        <w:rPr>
+          <w:sz w:val="18"/>
+          <w:szCs w:val="18"/>
+        </w:rPr>
+      </w:pPr>
+      <w:r>
+        <w:rPr>
+          <w:sz w:val="18"/>
+          <w:szCs w:val="18"/>
+        </w:rPr>
+        <w:t xml:space="preserve">from </w:t>
+      </w:r>
+      <w:proofErr w:type="spellStart"/>
+      <w:r>
+        <w:rPr>
+          <w:sz w:val="18"/>
+          <w:szCs w:val="18"/>
+        </w:rPr>
+        <w:t>sklearn.linear_model</w:t>
+      </w:r>
+      <w:proofErr w:type="spellEnd"/>
+      <w:r>
+        <w:rPr>
+          <w:sz w:val="18"/>
+          <w:szCs w:val="18"/>
+        </w:rPr>
+        <w:t xml:space="preserve"> import </w:t>
+      </w:r>
+      <w:proofErr w:type="spellStart"/>
+      <w:r>
+        <w:rPr>
+          <w:sz w:val="18"/>
+          <w:szCs w:val="18"/>
+        </w:rPr>
+        <w:t>LinearRegression</w:t>
+      </w:r>
+      <w:proofErr w:type="spellEnd"/>
+    </w:p>
+    <w:p>
+      <w:pPr>
+        <w:spacing w:line="240" w:lineRule="auto"/>
+        <w:rPr>
+          <w:sz w:val="18"/>
+          <w:szCs w:val="18"/>
+        </w:rPr>
+      </w:pPr>
+    </w:p>
+    <w:p>
+      <w:pPr>
+        <w:spacing w:line="240" w:lineRule="auto"/>
+        <w:rPr>
+          <w:sz w:val="18"/>
+          <w:szCs w:val="18"/>
+        </w:rPr>
+      </w:pPr>
+      <w:r>
+        <w:rPr>
+          <w:sz w:val="18"/>
+          <w:szCs w:val="18"/>
+        </w:rPr>
+        <w:t xml:space="preserve">X = </w:t>
+      </w:r>
+      <w:proofErr w:type="spellStart"/>
+      <w:r>
+        <w:rPr>
+          <w:sz w:val="18"/>
+          <w:szCs w:val="18"/>
+        </w:rPr>
+        <w:t>np.array</w:t>
+      </w:r>
+      <w:proofErr w:type="spellEnd"/>
+      <w:r>
+        <w:rPr>
+          <w:sz w:val="18"/>
+          <w:szCs w:val="18"/>
+        </w:rPr>
+        <w:t>(X).reshape(-1, 1)</w:t>
+      </w:r>
+    </w:p>
+    <w:p>
+      <w:pPr>
+        <w:spacing w:line="240" w:lineRule="auto"/>
+        <w:rPr>
+          <w:sz w:val="18"/>
+          <w:szCs w:val="18"/>
+        </w:rPr>
+      </w:pPr>
+      <w:r>
+        <w:rPr>
+          <w:sz w:val="18"/>
+          <w:szCs w:val="18"/>
+        </w:rPr>
+        <w:t xml:space="preserve">y = </w:t>
+      </w:r>
+      <w:proofErr w:type="spellStart"/>
+      <w:r>
+        <w:rPr>
+          <w:sz w:val="18"/>
+          <w:szCs w:val="18"/>
+        </w:rPr>
+        <w:t>np.array</w:t>
+      </w:r>
+      <w:proofErr w:type="spellEnd"/>
+      <w:r>
+        <w:rPr>
+          <w:sz w:val="18"/>
+          <w:szCs w:val="18"/>
+        </w:rPr>
+        <w:t>(y)</w:t>
+      </w:r>
+    </w:p>
+    <w:p>
+      <w:pPr>
+        <w:spacing w:line="240" w:lineRule="auto"/>
+        <w:rPr>
+          <w:sz w:val="18"/>
+          <w:szCs w:val="18"/>
+        </w:rPr>
+      </w:pPr>
+    </w:p>
+    <w:p>
+      <w:pPr>
+        <w:spacing w:line="240" w:lineRule="auto"/>
+        <w:rPr>
+          <w:sz w:val="18"/>
+          <w:szCs w:val="18"/>
+        </w:rPr>
+      </w:pPr>
+      <w:r>
+        <w:rPr>
+          <w:sz w:val="18"/>
+          <w:szCs w:val="18"/>
+        </w:rPr>
+        <w:t xml:space="preserve">model = </w:t>
+      </w:r>
+      <w:proofErr w:type="spellStart"/>
+      <w:r>
+        <w:rPr>
+          <w:sz w:val="18"/>
+          <w:szCs w:val="18"/>
+        </w:rPr>
+        <w:t>LinearRegression</w:t>
+      </w:r>
+      <w:proofErr w:type="spellEnd"/>
+      <w:r>
+        <w:rPr>
+          <w:sz w:val="18"/>
+          <w:szCs w:val="18"/>
+        </w:rPr>
+        <w:t>()</w:t>
+      </w:r>
+    </w:p>
+    <w:p>
+      <w:pPr>
+        <w:spacing w:line="240" w:lineRule="auto"/>
+        <w:rPr>
+          <w:sz w:val="18"/>
+          <w:szCs w:val="18"/>
+        </w:rPr>
+      </w:pPr>
+      <w:proofErr w:type="spellStart"/>
+      <w:r>
+        <w:rPr>
+          <w:sz w:val="18"/>
+          <w:szCs w:val="18"/>
+        </w:rPr>
+        <w:t>model.fit</w:t>
+      </w:r>
+      <w:proofErr w:type="spellEnd"/>
+      <w:r>
+        <w:rPr>
+          <w:sz w:val="18"/>
+          <w:szCs w:val="18"/>
+        </w:rPr>
+        <w:t>(X, y)</w:t>
+      </w:r>
+    </w:p>
+    <w:p>
+      <w:pPr>
+        <w:spacing w:line="240" w:lineRule="auto"/>
+        <w:rPr>
+          <w:sz w:val="18"/>
+          <w:szCs w:val="18"/>
+        </w:rPr>
+      </w:pPr>
+    </w:p>
+    <w:p>
+      <w:pPr>
+        <w:spacing w:line="240" w:lineRule="auto"/>
+        <w:rPr>
+          <w:sz w:val="18"/>
+          <w:szCs w:val="18"/>
+        </w:rPr>
+      </w:pPr>
+      <w:r>
+        <w:rPr>
+          <w:sz w:val="18"/>
+          <w:szCs w:val="18"/>
+        </w:rPr>
+        <w:t># Get the coefficients, intercept, and R-squared</w:t>
+      </w:r>
+    </w:p>
+    <w:p>
+      <w:pPr>
+        <w:spacing w:line="240" w:lineRule="auto"/>
+        <w:rPr>
+          <w:sz w:val="18"/>
+          <w:szCs w:val="18"/>
+        </w:rPr>
+      </w:pPr>
+      <w:proofErr w:type="spellStart"/>
+      <w:r>
+        <w:rPr>
+          <w:sz w:val="18"/>
+          <w:szCs w:val="18"/>
+        </w:rPr>
+        <w:t>coef</w:t>
+      </w:r>
+      <w:proofErr w:type="spellEnd"/>
+      <w:r>
+        <w:rPr>
+          <w:sz w:val="18"/>
+          <w:szCs w:val="18"/>
+        </w:rPr>
+        <w:t xml:space="preserve"> = </w:t>
+      </w:r>
+      <w:proofErr w:type="spellStart"/>
+      <w:r>
+        <w:rPr>
+          <w:sz w:val="18"/>
+          <w:szCs w:val="18"/>
+        </w:rPr>
+        <w:t>model.coef</w:t>
+      </w:r>
+      <w:proofErr w:type="spellEnd"/>
+      <w:r>
+        <w:rPr>
+          <w:sz w:val="18"/>
+          <w:szCs w:val="18"/>
+        </w:rPr>
+        <w:t>_[0]</w:t>
+      </w:r>
+    </w:p>
+    <w:p>
+      <w:pPr>
+        <w:spacing w:line="240" w:lineRule="auto"/>
+        <w:rPr>
+          <w:sz w:val="18"/>
+          <w:szCs w:val="18"/>
+        </w:rPr>
+      </w:pPr>
+      <w:r>
+        <w:rPr>
+          <w:sz w:val="18"/>
+          <w:szCs w:val="18"/>
+        </w:rPr>
+        <w:t xml:space="preserve">intercept = </w:t>
+      </w:r>
+      <w:proofErr w:type="spellStart"/>
+      <w:r>
+        <w:rPr>
+          <w:sz w:val="18"/>
+          <w:szCs w:val="18"/>
+        </w:rPr>
+        <w:t>model.intercept</w:t>
+      </w:r>
+      <w:proofErr w:type="spellEnd"/>
+      <w:r>
+        <w:rPr>
+          <w:sz w:val="18"/>
+          <w:szCs w:val="18"/>
+        </w:rPr>
+        <w:t>_</w:t>
+      </w:r>
+    </w:p>
+    <w:p>
+      <w:pPr>
+        <w:spacing w:line="240" w:lineRule="auto"/>
+        <w:rPr>
+          <w:sz w:val="18"/>
+          <w:szCs w:val="18"/>
+        </w:rPr>
+      </w:pPr>
+      <w:proofErr w:type="spellStart"/>
+      <w:r>
+        <w:rPr>
+          <w:sz w:val="18"/>
+          <w:szCs w:val="18"/>
+        </w:rPr>
+        <w:t>r_squared</w:t>
+      </w:r>
+      <w:proofErr w:type="spellEnd"/>
+      <w:r>
+        <w:rPr>
+          <w:sz w:val="18"/>
+          <w:szCs w:val="18"/>
+        </w:rPr>
+        <w:t xml:space="preserve"> = </w:t>
+      </w:r>
+      <w:proofErr w:type="spellStart"/>
+      <w:r>
+        <w:rPr>
+          <w:sz w:val="18"/>
+          <w:szCs w:val="18"/>
+        </w:rPr>
+        <w:t>model.score</w:t>
+      </w:r>
+      <w:proofErr w:type="spellEnd"/>
+      <w:r>
+        <w:rPr>
+          <w:sz w:val="18"/>
+          <w:szCs w:val="18"/>
+        </w:rPr>
+        <w:t>(X, y)</w:t>
+      </w:r>
+    </w:p>
+    <w:p>
+      <w:pPr>
+        <w:spacing w:line="240" w:lineRule="auto"/>
+        <w:rPr>
+          <w:sz w:val="18"/>
+          <w:szCs w:val="18"/>
+        </w:rPr>
+      </w:pPr>
+    </w:p>
+    <w:p>
+      <w:pPr>
+        <w:spacing w:line="240" w:lineRule="auto"/>
+        <w:rPr>
+          <w:sz w:val="18"/>
+          <w:szCs w:val="18"/>
+        </w:rPr>
+      </w:pPr>
+      <w:r>
+        <w:rPr>
+          <w:sz w:val="18"/>
+          <w:szCs w:val="18"/>
+        </w:rPr>
+        <w:t># Print the results</w:t>
+      </w:r>
+    </w:p>
+    <w:p>
+      <w:pPr>
+        <w:spacing w:line="240" w:lineRule="auto"/>
+        <w:rPr>
+          <w:sz w:val="18"/>
+          <w:szCs w:val="18"/>
+        </w:rPr>
+      </w:pPr>
+      <w:r>
+        <w:rPr>
+          <w:sz w:val="18"/>
+          <w:szCs w:val="18"/>
+        </w:rPr>
+        <w:t>print(</w:t>
+      </w:r>
+      <w:proofErr w:type="spellStart"/>
+      <w:r>
+        <w:rPr>
+          <w:sz w:val="18"/>
+          <w:szCs w:val="18"/>
+        </w:rPr>
+        <w:t>f'Coefficient</w:t>
+      </w:r>
+      <w:proofErr w:type="spellEnd"/>
+      <w:r>
+        <w:rPr>
+          <w:sz w:val="18"/>
+          <w:szCs w:val="18"/>
+        </w:rPr>
+        <w:t>: {</w:t>
+      </w:r>
+      <w:proofErr w:type="spellStart"/>
+      <w:r>
+        <w:rPr>
+          <w:sz w:val="18"/>
+          <w:szCs w:val="18"/>
+        </w:rPr>
+        <w:t>coef</w:t>
+      </w:r>
+      <w:proofErr w:type="spellEnd"/>
+      <w:r>
+        <w:rPr>
+          <w:sz w:val="18"/>
+          <w:szCs w:val="18"/>
+        </w:rPr>
+        <w:t>}')</w:t>
+      </w:r>
+    </w:p>
+    <w:p>
+      <w:pPr>
+        <w:spacing w:line="240" w:lineRule="auto"/>
+        <w:rPr>
+          <w:sz w:val="18"/>
+          <w:szCs w:val="18"/>
+        </w:rPr>
+      </w:pPr>
+      <w:r>
+        <w:rPr>
+          <w:sz w:val="18"/>
+          <w:szCs w:val="18"/>
+        </w:rPr>
+        <w:t>print(</w:t>
+      </w:r>
+      <w:proofErr w:type="spellStart"/>
+      <w:r>
+        <w:rPr>
+          <w:sz w:val="18"/>
+          <w:szCs w:val="18"/>
+        </w:rPr>
+        <w:t>f'Intercept</w:t>
+      </w:r>
+      <w:proofErr w:type="spellEnd"/>
+      <w:r>
+        <w:rPr>
+          <w:sz w:val="18"/>
+          <w:szCs w:val="18"/>
+        </w:rPr>
+        <w:t>: {intercept}')</w:t>
+      </w:r>
+    </w:p>
+    <w:p>
+      <w:pPr>
+        <w:spacing w:line="240" w:lineRule="auto"/>
+        <w:rPr>
+          <w:sz w:val="18"/>
+          <w:szCs w:val="18"/>
+        </w:rPr>
+      </w:pPr>
+      <w:r>
+        <w:rPr>
+          <w:sz w:val="18"/>
+          <w:szCs w:val="18"/>
+        </w:rPr>
+        <w:t>print(</w:t>
+      </w:r>
+      <w:proofErr w:type="spellStart"/>
+      <w:r>
+        <w:rPr>
+          <w:sz w:val="18"/>
+          <w:szCs w:val="18"/>
+        </w:rPr>
+        <w:t>f'R</w:t>
+      </w:r>
+      <w:proofErr w:type="spellEnd"/>
+      <w:r>
+        <w:rPr>
+          <w:sz w:val="18"/>
+          <w:szCs w:val="18"/>
+        </w:rPr>
+        <w:t>-squared: {</w:t>
+      </w:r>
+      <w:proofErr w:type="spellStart"/>
+      <w:r>
+        <w:rPr>
+          <w:sz w:val="18"/>
+          <w:szCs w:val="18"/>
+        </w:rPr>
+        <w:t>r_squared</w:t>
+      </w:r>
+      <w:proofErr w:type="spellEnd"/>
+      <w:r>
+        <w:rPr>
+          <w:sz w:val="18"/>
+          <w:szCs w:val="18"/>
+        </w:rPr>
+        <w:t>}')</w:t>
+      </w:r>
+    </w:p>
+    <w:p>
+      <w:pPr>
+        <w:spacing w:line="240" w:lineRule="auto"/>
+        <w:rPr>
+          <w:sz w:val="18"/>
+          <w:szCs w:val="18"/>
+        </w:rPr>
+      </w:pPr>
+    </w:p>
+    <w:p>
+      <w:pPr>
+        <w:spacing w:line="240" w:lineRule="auto"/>
+        <w:rPr>
+          <w:sz w:val="18"/>
+          <w:szCs w:val="18"/>
+        </w:rPr>
+      </w:pPr>
+      <w:r>
+        <w:rPr>
+          <w:sz w:val="18"/>
+          <w:szCs w:val="18"/>
+        </w:rPr>
+        <w:lastRenderedPageBreak/>
+        <w:t># Visualize the results</w:t>
+      </w:r>
+    </w:p>
+    <w:p>
+      <w:pPr>
+        <w:spacing w:line="240" w:lineRule="auto"/>
+        <w:rPr>
+          <w:sz w:val="18"/>
+          <w:szCs w:val="18"/>
+        </w:rPr>
+      </w:pPr>
+      <w:r>
+        <w:rPr>
+          <w:sz w:val="18"/>
+          <w:szCs w:val="18"/>
+        </w:rPr>
+        <w:t xml:space="preserve">import </w:t>
+      </w:r>
+      <w:proofErr w:type="spellStart"/>
+      <w:r>
+        <w:rPr>
+          <w:sz w:val="18"/>
+          <w:szCs w:val="18"/>
+        </w:rPr>
+        <w:t>matplotlib.pyplot</w:t>
+      </w:r>
+      <w:proofErr w:type="spellEnd"/>
+      <w:r>
+        <w:rPr>
+          <w:sz w:val="18"/>
+          <w:szCs w:val="18"/>
+        </w:rPr>
+        <w:t xml:space="preserve"> as </w:t>
+      </w:r>
+      <w:proofErr w:type="spellStart"/>
+      <w:r>
+        <w:rPr>
+          <w:sz w:val="18"/>
+          <w:szCs w:val="18"/>
+        </w:rPr>
+        <w:t>plt</w:t>
+      </w:r>
+      <w:proofErr w:type="spellEnd"/>
+    </w:p>
+    <w:p>
+      <w:pPr>
+        <w:spacing w:line="240" w:lineRule="auto"/>
+        <w:rPr>
+          <w:sz w:val="18"/>
+          <w:szCs w:val="18"/>
+        </w:rPr>
+      </w:pPr>
+      <w:proofErr w:type="spellStart"/>
+      <w:r>
+        <w:rPr>
+          <w:sz w:val="18"/>
+          <w:szCs w:val="18"/>
+        </w:rPr>
+        <w:t>plt.figure</w:t>
+      </w:r>
+      <w:proofErr w:type="spellEnd"/>
+      <w:r>
+        <w:rPr>
+          <w:sz w:val="18"/>
+          <w:szCs w:val="18"/>
+        </w:rPr>
+        <w:t>(</w:t>
+      </w:r>
+      <w:proofErr w:type="spellStart"/>
+      <w:r>
+        <w:rPr>
+          <w:sz w:val="18"/>
+          <w:szCs w:val="18"/>
+        </w:rPr>
+        <w:t>figsize</w:t>
+      </w:r>
+      <w:proofErr w:type="spellEnd"/>
+      <w:r>
+        <w:rPr>
+          <w:sz w:val="18"/>
+          <w:szCs w:val="18"/>
+        </w:rPr>
+        <w:t>=(12.8, 7.2))  # 1280x720 pixels</w:t>
+      </w:r>
+    </w:p>
+    <w:p>
+      <w:pPr>
+        <w:spacing w:line="240" w:lineRule="auto"/>
+        <w:rPr>
+          <w:sz w:val="18"/>
+          <w:szCs w:val="18"/>
+        </w:rPr>
+      </w:pPr>
+      <w:r>
+        <w:rPr>
+          <w:sz w:val="18"/>
+          <w:szCs w:val="18"/>
+        </w:rPr>
+        <w:t xml:space="preserve">      # Center the plot window on the screen</w:t>
+      </w:r>
+    </w:p>
+    <w:p>
+      <w:pPr>
+        <w:spacing w:line="240" w:lineRule="auto"/>
+        <w:rPr>
+          <w:sz w:val="18"/>
+          <w:szCs w:val="18"/>
+        </w:rPr>
+      </w:pPr>
+      <w:r>
+        <w:rPr>
+          <w:sz w:val="18"/>
+          <w:szCs w:val="18"/>
+        </w:rPr>
+        <w:t xml:space="preserve">manager = </w:t>
+      </w:r>
+      <w:proofErr w:type="spellStart"/>
+      <w:r>
+        <w:rPr>
+          <w:sz w:val="18"/>
+          <w:szCs w:val="18"/>
+        </w:rPr>
+        <w:t>plt.get_current_fig_manager</w:t>
+      </w:r>
+      <w:proofErr w:type="spellEnd"/>
+      <w:r>
+        <w:rPr>
+          <w:sz w:val="18"/>
+          <w:szCs w:val="18"/>
+        </w:rPr>
+        <w:t>()</w:t>
+      </w:r>
+    </w:p>
+    <w:p>
+      <w:pPr>
+        <w:spacing w:line="240" w:lineRule="auto"/>
+        <w:rPr>
+          <w:sz w:val="18"/>
+          <w:szCs w:val="18"/>
+        </w:rPr>
+      </w:pPr>
+      <w:proofErr w:type="spellStart"/>
+      <w:r>
+        <w:rPr>
+          <w:sz w:val="18"/>
+          <w:szCs w:val="18"/>
+        </w:rPr>
+        <w:t>manager.window.wm_geometry</w:t>
+      </w:r>
+      <w:proofErr w:type="spellEnd"/>
+      <w:r>
+        <w:rPr>
+          <w:sz w:val="18"/>
+          <w:szCs w:val="18"/>
+        </w:rPr>
+        <w:t>("+{}+{}".format(128, 22))</w:t>
+      </w:r>
+    </w:p>
+    <w:p>
+      <w:pPr>
+        <w:spacing w:line="240" w:lineRule="auto"/>
+        <w:rPr>
+          <w:sz w:val="18"/>
+          <w:szCs w:val="18"/>
+        </w:rPr>
+      </w:pPr>
+      <w:proofErr w:type="spellStart"/>
+      <w:r>
+        <w:rPr>
+          <w:sz w:val="18"/>
+          <w:szCs w:val="18"/>
+        </w:rPr>
+        <w:t>plt.scatter</w:t>
+      </w:r>
+      <w:proofErr w:type="spellEnd"/>
+      <w:r>
+        <w:rPr>
+          <w:sz w:val="18"/>
+          <w:szCs w:val="18"/>
+        </w:rPr>
+        <w:t>(X, y, color='blue')</w:t>
+      </w:r>
+    </w:p>
+    <w:p>
+      <w:pPr>
+        <w:spacing w:line="240" w:lineRule="auto"/>
+        <w:rPr>
+          <w:sz w:val="18"/>
+          <w:szCs w:val="18"/>
+        </w:rPr>
+      </w:pPr>
+      <w:proofErr w:type="spellStart"/>
+      <w:r>
+        <w:rPr>
+          <w:sz w:val="18"/>
+          <w:szCs w:val="18"/>
+        </w:rPr>
+        <w:t>plt.plot</w:t>
+      </w:r>
+      <w:proofErr w:type="spellEnd"/>
+      <w:r>
+        <w:rPr>
+          <w:sz w:val="18"/>
+          <w:szCs w:val="18"/>
+        </w:rPr>
+        <w:t xml:space="preserve">(X, </w:t>
+      </w:r>
+      <w:proofErr w:type="spellStart"/>
+      <w:r>
+        <w:rPr>
+          <w:sz w:val="18"/>
+          <w:szCs w:val="18"/>
+        </w:rPr>
+        <w:t>model.predict</w:t>
+      </w:r>
+      <w:proofErr w:type="spellEnd"/>
+      <w:r>
+        <w:rPr>
+          <w:sz w:val="18"/>
+          <w:szCs w:val="18"/>
+        </w:rPr>
+        <w:t>(X), color='red', linewidth=2)</w:t>
+      </w:r>
+    </w:p>
+    <w:p>
+      <w:pPr>
+        <w:spacing w:line="240" w:lineRule="auto"/>
+        <w:rPr>
+          <w:sz w:val="18"/>
+          <w:szCs w:val="18"/>
+        </w:rPr>
+      </w:pPr>
+      <w:proofErr w:type="spellStart"/>
+      <w:r>
+        <w:rPr>
+          <w:sz w:val="18"/>
+          <w:szCs w:val="18"/>
+        </w:rPr>
+        <w:t>plt.xlabel</w:t>
+      </w:r>
+      <w:proofErr w:type="spellEnd"/>
+      <w:r>
+        <w:rPr>
+          <w:sz w:val="18"/>
+          <w:szCs w:val="18"/>
+        </w:rPr>
+        <w:t>('Number of Balls Faced')</w:t>
+      </w:r>
+    </w:p>
+    <w:p>
+      <w:pPr>
+        <w:spacing w:line="240" w:lineRule="auto"/>
+        <w:rPr>
+          <w:sz w:val="18"/>
+          <w:szCs w:val="18"/>
+        </w:rPr>
+      </w:pPr>
+      <w:proofErr w:type="spellStart"/>
+      <w:r>
+        <w:rPr>
+          <w:sz w:val="18"/>
+          <w:szCs w:val="18"/>
+        </w:rPr>
+        <w:t>plt.ylabel</w:t>
+      </w:r>
+      <w:proofErr w:type="spellEnd"/>
+      <w:r>
+        <w:rPr>
+          <w:sz w:val="18"/>
+          <w:szCs w:val="18"/>
+        </w:rPr>
+        <w:t>('Total Runs Scored')</w:t>
+      </w:r>
+    </w:p>
+    <w:p>
+      <w:pPr>
+        <w:spacing w:line="240" w:lineRule="auto"/>
+        <w:rPr>
+          <w:sz w:val="18"/>
+          <w:szCs w:val="18"/>
+        </w:rPr>
+      </w:pPr>
+      <w:proofErr w:type="spellStart"/>
+      <w:r>
+        <w:rPr>
+          <w:sz w:val="18"/>
+          <w:szCs w:val="18"/>
+        </w:rPr>
+        <w:t>plt.title</w:t>
+      </w:r>
+      <w:proofErr w:type="spellEnd"/>
+      <w:r>
+        <w:rPr>
+          <w:sz w:val="18"/>
+          <w:szCs w:val="18"/>
+        </w:rPr>
+        <w:t>('Linear Regression: Total Runs vs Balls Faced')</w:t>
+      </w:r>
+    </w:p>
+    <w:p>
+      <w:pPr>
+        <w:spacing w:line="240" w:lineRule="auto"/>
+        <w:rPr>
+          <w:sz w:val="18"/>
+          <w:szCs w:val="18"/>
+        </w:rPr>
+      </w:pPr>
+      <w:proofErr w:type="spellStart"/>
+      <w:r>
+        <w:rPr>
+          <w:sz w:val="18"/>
+          <w:szCs w:val="18"/>
+        </w:rPr>
+        <w:t>plt.show</w:t>
+      </w:r>
+      <w:proofErr w:type="spellEnd"/>
+      <w:r>
+        <w:rPr>
+          <w:sz w:val="18"/>
+          <w:szCs w:val="18"/>
+        </w:rPr>
+        <w:t>()</w:t>
+      </w:r>
+    </w:p>
+    <w:p>
+      <w:pPr>
+        <w:pStyle w:val="Heading1"/>
+      </w:pPr>
+      <w:r>
+        <w:t>6. Conclusion</w:t>
+      </w:r>
+    </w:p>
     <w:p/>
-    <w:p>
-      <w:r>
-        <w:t>6. Conclusion</w:t>
-      </w:r>
-    </w:p>
-    <w:p>
-      <w:r>
-        <w:t>Conclude your results in one paragraph XXXXXXXXXXXXXXXXXXXXXXXXXXXXXXXXXXXXX</w:t>
-      </w:r>
-    </w:p>
-    <w:p>
-      <w:r>
-        <w:t>XXXXXXXXXXXXXXXXXXXXXXXXXXXXXXXXXXXXXXXXXXXXXXXXXXXXXXXXXXXXXXX</w:t>
-      </w:r>
-    </w:p>
-    <w:p>
-      <w:r>
-        <w:t>XXXXXXXXXXXXXXXXXXXXXXXXXX</w:t>
-      </w:r>
-    </w:p>
     <w:sectPr>
       <w:pgSz w:w="12240" w:h="15840"/>
       <w:pgMar w:top="1440" w:right="1440" w:bottom="1440" w:left="1440" w:header="720" w:footer="720" w:gutter="0"/>

</xml_diff>